<commit_message>
new :frog: : percobaan 1
</commit_message>
<xml_diff>
--- a/smt2/Algoritma Struktur Dasar/Praktek/Pertemuan 3/Jobsheet W03 - Array of Objects.docx
+++ b/smt2/Algoritma Struktur Dasar/Praktek/Pertemuan 3/Jobsheet W03 - Array of Objects.docx
@@ -74,29 +74,8 @@
       <w:proofErr w:type="spellEnd"/>
     </w:p>
     <w:p>
-      <w:proofErr w:type="spellStart"/>
-      <w:r>
-        <w:t>Setelah</w:t>
-      </w:r>
-      <w:proofErr w:type="spellEnd"/>
-      <w:r>
-        <w:t xml:space="preserve"> </w:t>
-      </w:r>
-      <w:proofErr w:type="spellStart"/>
-      <w:r>
-        <w:t>melakukan</w:t>
-      </w:r>
-      <w:proofErr w:type="spellEnd"/>
-      <w:r>
-        <w:t xml:space="preserve"> </w:t>
-      </w:r>
-      <w:proofErr w:type="spellStart"/>
-      <w:r>
-        <w:t>materi</w:t>
-      </w:r>
-      <w:proofErr w:type="spellEnd"/>
-      <w:r>
-        <w:t xml:space="preserve"> </w:t>
+      <w:r>
+        <w:t xml:space="preserve">Setelah melakukan materi </w:t>
       </w:r>
       <w:proofErr w:type="spellStart"/>
       <w:r>
@@ -104,23 +83,7 @@
       </w:r>
       <w:proofErr w:type="spellEnd"/>
       <w:r>
-        <w:t xml:space="preserve"> </w:t>
-      </w:r>
-      <w:proofErr w:type="spellStart"/>
-      <w:r>
-        <w:t>ini</w:t>
-      </w:r>
-      <w:proofErr w:type="spellEnd"/>
-      <w:r>
-        <w:t xml:space="preserve">, </w:t>
-      </w:r>
-      <w:proofErr w:type="spellStart"/>
-      <w:r>
-        <w:t>mahasiswa</w:t>
-      </w:r>
-      <w:proofErr w:type="spellEnd"/>
-      <w:r>
-        <w:t xml:space="preserve"> </w:t>
+        <w:t xml:space="preserve"> ini, mahasiswa </w:t>
       </w:r>
       <w:proofErr w:type="spellStart"/>
       <w:r>
@@ -154,15 +117,7 @@
       </w:r>
       <w:proofErr w:type="spellEnd"/>
       <w:r>
-        <w:t xml:space="preserve"> </w:t>
-      </w:r>
-      <w:proofErr w:type="spellStart"/>
-      <w:r>
-        <w:t>fungsi</w:t>
-      </w:r>
-      <w:proofErr w:type="spellEnd"/>
-      <w:r>
-        <w:t xml:space="preserve"> array yang </w:t>
+        <w:t xml:space="preserve"> fungsi array yang </w:t>
       </w:r>
       <w:proofErr w:type="spellStart"/>
       <w:r>
@@ -196,9 +151,12 @@
         </w:numPr>
         <w:ind w:left="720"/>
       </w:pPr>
-      <w:proofErr w:type="spellStart"/>
-      <w:r>
-        <w:t>Mahasiswa</w:t>
+      <w:r>
+        <w:t xml:space="preserve">Mahasiswa </w:t>
+      </w:r>
+      <w:proofErr w:type="spellStart"/>
+      <w:r>
+        <w:t>mampu</w:t>
       </w:r>
       <w:proofErr w:type="spellEnd"/>
       <w:r>
@@ -206,7 +164,7 @@
       </w:r>
       <w:proofErr w:type="spellStart"/>
       <w:r>
-        <w:t>mampu</w:t>
+        <w:t>menerapkan</w:t>
       </w:r>
       <w:proofErr w:type="spellEnd"/>
       <w:r>
@@ -214,27 +172,11 @@
       </w:r>
       <w:proofErr w:type="spellStart"/>
       <w:r>
-        <w:t>menerapkan</w:t>
-      </w:r>
-      <w:proofErr w:type="spellEnd"/>
-      <w:r>
-        <w:t xml:space="preserve"> </w:t>
-      </w:r>
-      <w:proofErr w:type="spellStart"/>
-      <w:r>
         <w:t>instansiasi</w:t>
       </w:r>
       <w:proofErr w:type="spellEnd"/>
       <w:r>
-        <w:t xml:space="preserve"> array of objects </w:t>
-      </w:r>
-      <w:proofErr w:type="spellStart"/>
-      <w:r>
-        <w:t>dalam</w:t>
-      </w:r>
-      <w:proofErr w:type="spellEnd"/>
-      <w:r>
-        <w:t xml:space="preserve"> Java</w:t>
+        <w:t xml:space="preserve"> array of objects dalam Java</w:t>
       </w:r>
     </w:p>
     <w:p>
@@ -246,17 +188,23 @@
         </w:numPr>
         <w:ind w:left="720"/>
       </w:pPr>
-      <w:proofErr w:type="spellStart"/>
-      <w:r>
-        <w:t>Mahasiswa</w:t>
+      <w:r>
+        <w:t xml:space="preserve">Mahasiswa </w:t>
+      </w:r>
+      <w:proofErr w:type="spellStart"/>
+      <w:r>
+        <w:t>mampu</w:t>
       </w:r>
       <w:proofErr w:type="spellEnd"/>
       <w:r>
         <w:t xml:space="preserve"> </w:t>
       </w:r>
-      <w:proofErr w:type="spellStart"/>
-      <w:r>
-        <w:t>mampu</w:t>
+      <w:r>
+        <w:t xml:space="preserve">melakukan </w:t>
+      </w:r>
+      <w:proofErr w:type="spellStart"/>
+      <w:r>
+        <w:t>operasi</w:t>
       </w:r>
       <w:proofErr w:type="spellEnd"/>
       <w:r>
@@ -264,41 +212,12 @@
       </w:r>
       <w:proofErr w:type="spellStart"/>
       <w:r>
-        <w:t>melakukan</w:t>
-      </w:r>
-      <w:proofErr w:type="spellEnd"/>
-      <w:r>
-        <w:t xml:space="preserve"> </w:t>
-      </w:r>
-      <w:proofErr w:type="spellStart"/>
-      <w:r>
-        <w:t>operasi</w:t>
-      </w:r>
-      <w:proofErr w:type="spellEnd"/>
-      <w:r>
-        <w:t xml:space="preserve"> </w:t>
-      </w:r>
-      <w:proofErr w:type="spellStart"/>
-      <w:r>
         <w:t>terhadap</w:t>
       </w:r>
       <w:proofErr w:type="spellEnd"/>
       <w:r>
-        <w:t xml:space="preserve"> </w:t>
-      </w:r>
-      <w:proofErr w:type="spellStart"/>
-      <w:r>
-        <w:t>elemen</w:t>
-      </w:r>
-      <w:proofErr w:type="spellEnd"/>
-      <w:r>
-        <w:t xml:space="preserve"> </w:t>
-      </w:r>
-      <w:proofErr w:type="spellStart"/>
-      <w:r>
-        <w:t>dalam</w:t>
-      </w:r>
-      <w:proofErr w:type="spellEnd"/>
+        <w:t xml:space="preserve"> elemen dalam</w:t>
+      </w:r>
       <w:r>
         <w:t xml:space="preserve"> </w:t>
       </w:r>
@@ -333,11 +252,9 @@
       <w:bookmarkStart w:id="3" w:name="_Toc1979934"/>
       <w:bookmarkStart w:id="4" w:name="_Toc11246556"/>
       <w:bookmarkStart w:id="5" w:name="_Toc11246545"/>
-      <w:proofErr w:type="spellStart"/>
       <w:r>
         <w:t>Membuat</w:t>
       </w:r>
-      <w:proofErr w:type="spellEnd"/>
       <w:r>
         <w:t xml:space="preserve"> </w:t>
       </w:r>
@@ -358,15 +275,10 @@
       </w:r>
       <w:proofErr w:type="spellEnd"/>
       <w:r>
-        <w:t xml:space="preserve"> dan </w:t>
-      </w:r>
-      <w:proofErr w:type="spellStart"/>
-      <w:r>
-        <w:t>Menampilkan</w:t>
+        <w:t xml:space="preserve"> dan Menampilkan</w:t>
       </w:r>
       <w:bookmarkEnd w:id="3"/>
       <w:bookmarkEnd w:id="4"/>
-      <w:proofErr w:type="spellEnd"/>
     </w:p>
     <w:p>
       <w:pPr>
@@ -381,19 +293,55 @@
       </w:r>
       <w:proofErr w:type="spellEnd"/>
       <w:r>
+        <w:t xml:space="preserve"> ini, </w:t>
+      </w:r>
+      <w:proofErr w:type="spellStart"/>
+      <w:r>
+        <w:t>kita</w:t>
+      </w:r>
+      <w:proofErr w:type="spellEnd"/>
+      <w:r>
         <w:t xml:space="preserve"> </w:t>
       </w:r>
       <w:proofErr w:type="spellStart"/>
       <w:r>
-        <w:t>ini</w:t>
-      </w:r>
-      <w:proofErr w:type="spellEnd"/>
+        <w:t>akan</w:t>
+      </w:r>
+      <w:proofErr w:type="spellEnd"/>
+      <w:r>
+        <w:t xml:space="preserve"> </w:t>
+      </w:r>
+      <w:proofErr w:type="spellStart"/>
+      <w:r>
+        <w:t>mempraktekkan</w:t>
+      </w:r>
+      <w:proofErr w:type="spellEnd"/>
+      <w:r>
+        <w:t xml:space="preserve"> </w:t>
+      </w:r>
+      <w:proofErr w:type="spellStart"/>
+      <w:r>
+        <w:t>bagaimana</w:t>
+      </w:r>
+      <w:proofErr w:type="spellEnd"/>
+      <w:r>
+        <w:t xml:space="preserve"> membuat array </w:t>
+      </w:r>
+      <w:r>
+        <w:t xml:space="preserve">of </w:t>
+      </w:r>
+      <w:r>
+        <w:t>object</w:t>
+      </w:r>
+      <w:r>
+        <w:t>s</w:t>
+      </w:r>
       <w:r>
         <w:t xml:space="preserve">, </w:t>
       </w:r>
       <w:proofErr w:type="spellStart"/>
       <w:r>
-        <w:t>kita</w:t>
+        <w:t>kemudian</w:t>
       </w:r>
       <w:proofErr w:type="spellEnd"/>
       <w:r>
@@ -401,71 +349,11 @@
       </w:r>
       <w:proofErr w:type="spellStart"/>
       <w:r>
-        <w:t>akan</w:t>
-      </w:r>
-      <w:proofErr w:type="spellEnd"/>
-      <w:r>
-        <w:t xml:space="preserve"> </w:t>
-      </w:r>
-      <w:proofErr w:type="spellStart"/>
-      <w:r>
-        <w:t>mempraktekkan</w:t>
-      </w:r>
-      <w:proofErr w:type="spellEnd"/>
-      <w:r>
-        <w:t xml:space="preserve"> </w:t>
-      </w:r>
-      <w:proofErr w:type="spellStart"/>
-      <w:r>
-        <w:t>bagaimana</w:t>
-      </w:r>
-      <w:proofErr w:type="spellEnd"/>
-      <w:r>
-        <w:t xml:space="preserve"> </w:t>
-      </w:r>
-      <w:proofErr w:type="spellStart"/>
-      <w:r>
-        <w:t>membuat</w:t>
-      </w:r>
-      <w:proofErr w:type="spellEnd"/>
-      <w:r>
-        <w:t xml:space="preserve"> array </w:t>
-      </w:r>
-      <w:r>
-        <w:t xml:space="preserve">of </w:t>
-      </w:r>
-      <w:r>
-        <w:t>object</w:t>
-      </w:r>
-      <w:r>
-        <w:t>s</w:t>
-      </w:r>
-      <w:r>
-        <w:t xml:space="preserve">, </w:t>
-      </w:r>
-      <w:proofErr w:type="spellStart"/>
-      <w:r>
-        <w:t>kemudian</w:t>
-      </w:r>
-      <w:proofErr w:type="spellEnd"/>
-      <w:r>
-        <w:t xml:space="preserve"> </w:t>
-      </w:r>
-      <w:proofErr w:type="spellStart"/>
-      <w:r>
         <w:t>mengisi</w:t>
       </w:r>
       <w:proofErr w:type="spellEnd"/>
       <w:r>
-        <w:t xml:space="preserve"> dan </w:t>
-      </w:r>
-      <w:proofErr w:type="spellStart"/>
-      <w:r>
-        <w:t>menampilkan</w:t>
-      </w:r>
-      <w:proofErr w:type="spellEnd"/>
-      <w:r>
-        <w:t xml:space="preserve"> array </w:t>
+        <w:t xml:space="preserve"> dan menampilkan array </w:t>
       </w:r>
       <w:proofErr w:type="spellStart"/>
       <w:r>
@@ -488,15 +376,7 @@
       </w:pPr>
       <w:bookmarkStart w:id="6" w:name="_Toc11246543"/>
       <w:r>
-        <w:t>Langkah-</w:t>
-      </w:r>
-      <w:proofErr w:type="spellStart"/>
-      <w:r>
-        <w:t>langkah</w:t>
-      </w:r>
-      <w:proofErr w:type="spellEnd"/>
-      <w:r>
-        <w:t xml:space="preserve"> </w:t>
+        <w:t xml:space="preserve">Langkah-langkah </w:t>
       </w:r>
       <w:proofErr w:type="spellStart"/>
       <w:r>
@@ -513,32 +393,11 @@
           <w:numId w:val="27"/>
         </w:numPr>
       </w:pPr>
-      <w:proofErr w:type="spellStart"/>
-      <w:r>
-        <w:t>Buat</w:t>
-      </w:r>
-      <w:proofErr w:type="spellEnd"/>
-      <w:r>
-        <w:t xml:space="preserve"> </w:t>
-      </w:r>
-      <w:r>
-        <w:t xml:space="preserve">folder </w:t>
-      </w:r>
-      <w:proofErr w:type="spellStart"/>
-      <w:r>
-        <w:t>baru</w:t>
-      </w:r>
-      <w:proofErr w:type="spellEnd"/>
-      <w:r>
-        <w:t xml:space="preserve"> </w:t>
-      </w:r>
-      <w:proofErr w:type="spellStart"/>
-      <w:r>
-        <w:t>dengan</w:t>
-      </w:r>
-      <w:proofErr w:type="spellEnd"/>
-      <w:r>
-        <w:t xml:space="preserve"> </w:t>
+      <w:r>
+        <w:t xml:space="preserve">Buat </w:t>
+      </w:r>
+      <w:r>
+        <w:t xml:space="preserve">folder baru dengan </w:t>
       </w:r>
       <w:proofErr w:type="spellStart"/>
       <w:r>
@@ -564,13 +423,8 @@
         </w:numPr>
         <w:jc w:val="left"/>
       </w:pPr>
-      <w:proofErr w:type="spellStart"/>
-      <w:r>
-        <w:t>Buat</w:t>
-      </w:r>
-      <w:proofErr w:type="spellEnd"/>
-      <w:r>
-        <w:t xml:space="preserve"> class </w:t>
+      <w:r>
+        <w:t xml:space="preserve">Buat class </w:t>
       </w:r>
       <w:proofErr w:type="spellStart"/>
       <w:r>
@@ -657,13 +511,8 @@
           <w:numId w:val="27"/>
         </w:numPr>
       </w:pPr>
-      <w:proofErr w:type="spellStart"/>
-      <w:r>
-        <w:t>Buat</w:t>
-      </w:r>
-      <w:proofErr w:type="spellEnd"/>
-      <w:r>
-        <w:t xml:space="preserve"> class </w:t>
+      <w:r>
+        <w:t xml:space="preserve">Buat class </w:t>
       </w:r>
       <w:proofErr w:type="spellStart"/>
       <w:r>
@@ -687,15 +536,7 @@
       </w:r>
       <w:proofErr w:type="spellEnd"/>
       <w:r>
-        <w:t xml:space="preserve"> </w:t>
-      </w:r>
-      <w:proofErr w:type="spellStart"/>
-      <w:r>
-        <w:t>fungsi</w:t>
-      </w:r>
-      <w:proofErr w:type="spellEnd"/>
-      <w:r>
-        <w:t xml:space="preserve"> main </w:t>
+        <w:t xml:space="preserve"> fungsi main </w:t>
       </w:r>
       <w:proofErr w:type="spellStart"/>
       <w:r>
@@ -703,13 +544,8 @@
       </w:r>
       <w:proofErr w:type="spellEnd"/>
       <w:r>
-        <w:t xml:space="preserve"> </w:t>
-      </w:r>
-      <w:proofErr w:type="spellStart"/>
-      <w:r>
-        <w:t>berikut</w:t>
-      </w:r>
-      <w:proofErr w:type="spellEnd"/>
+        <w:t xml:space="preserve"> berikut</w:t>
+      </w:r>
       <w:r>
         <w:t xml:space="preserve"> </w:t>
       </w:r>
@@ -876,21 +712,8 @@
           <w:numId w:val="27"/>
         </w:numPr>
       </w:pPr>
-      <w:proofErr w:type="spellStart"/>
-      <w:r>
-        <w:t>Cetak</w:t>
-      </w:r>
-      <w:proofErr w:type="spellEnd"/>
-      <w:r>
-        <w:t xml:space="preserve"> </w:t>
-      </w:r>
-      <w:proofErr w:type="spellStart"/>
-      <w:r>
-        <w:t>ke</w:t>
-      </w:r>
-      <w:proofErr w:type="spellEnd"/>
-      <w:r>
-        <w:t xml:space="preserve"> </w:t>
+      <w:r>
+        <w:t xml:space="preserve">Cetak ke </w:t>
       </w:r>
       <w:proofErr w:type="spellStart"/>
       <w:r>
@@ -898,15 +721,7 @@
       </w:r>
       <w:proofErr w:type="spellEnd"/>
       <w:r>
-        <w:t xml:space="preserve"> </w:t>
-      </w:r>
-      <w:proofErr w:type="spellStart"/>
-      <w:r>
-        <w:t>semua</w:t>
-      </w:r>
-      <w:proofErr w:type="spellEnd"/>
-      <w:r>
-        <w:t xml:space="preserve"> </w:t>
+        <w:t xml:space="preserve"> semua </w:t>
       </w:r>
       <w:proofErr w:type="spellStart"/>
       <w:r>
@@ -1043,13 +858,8 @@
         <w:ind w:left="567" w:hanging="567"/>
         <w:outlineLvl w:val="2"/>
       </w:pPr>
-      <w:proofErr w:type="spellStart"/>
-      <w:r>
-        <w:t>Verifikasi</w:t>
-      </w:r>
-      <w:proofErr w:type="spellEnd"/>
-      <w:r>
-        <w:t xml:space="preserve"> Hasil </w:t>
+      <w:r>
+        <w:t xml:space="preserve">Verifikasi Hasil </w:t>
       </w:r>
       <w:proofErr w:type="spellStart"/>
       <w:r>
@@ -1070,105 +880,7 @@
         <w:rPr>
           <w:bCs/>
         </w:rPr>
-        <w:t xml:space="preserve"> </w:t>
-      </w:r>
-      <w:proofErr w:type="spellStart"/>
-      <w:r>
-        <w:rPr>
-          <w:bCs/>
-        </w:rPr>
-        <w:t>hasil</w:t>
-      </w:r>
-      <w:proofErr w:type="spellEnd"/>
-      <w:r>
-        <w:rPr>
-          <w:bCs/>
-        </w:rPr>
-        <w:t xml:space="preserve"> compile </w:t>
-      </w:r>
-      <w:proofErr w:type="spellStart"/>
-      <w:r>
-        <w:rPr>
-          <w:bCs/>
-        </w:rPr>
-        <w:t>kode</w:t>
-      </w:r>
-      <w:proofErr w:type="spellEnd"/>
-      <w:r>
-        <w:rPr>
-          <w:bCs/>
-        </w:rPr>
-        <w:t xml:space="preserve"> program </w:t>
-      </w:r>
-      <w:proofErr w:type="spellStart"/>
-      <w:r>
-        <w:rPr>
-          <w:bCs/>
-        </w:rPr>
-        <w:t>anda</w:t>
-      </w:r>
-      <w:proofErr w:type="spellEnd"/>
-      <w:r>
-        <w:rPr>
-          <w:bCs/>
-        </w:rPr>
-        <w:t xml:space="preserve"> </w:t>
-      </w:r>
-      <w:proofErr w:type="spellStart"/>
-      <w:r>
-        <w:rPr>
-          <w:bCs/>
-        </w:rPr>
-        <w:t>dengan</w:t>
-      </w:r>
-      <w:proofErr w:type="spellEnd"/>
-      <w:r>
-        <w:rPr>
-          <w:bCs/>
-        </w:rPr>
-        <w:t xml:space="preserve"> </w:t>
-      </w:r>
-      <w:proofErr w:type="spellStart"/>
-      <w:r>
-        <w:rPr>
-          <w:bCs/>
-        </w:rPr>
-        <w:t>gambar</w:t>
-      </w:r>
-      <w:proofErr w:type="spellEnd"/>
-      <w:r>
-        <w:rPr>
-          <w:bCs/>
-        </w:rPr>
-        <w:t xml:space="preserve"> </w:t>
-      </w:r>
-      <w:proofErr w:type="spellStart"/>
-      <w:r>
-        <w:rPr>
-          <w:bCs/>
-        </w:rPr>
-        <w:t>berikut</w:t>
-      </w:r>
-      <w:proofErr w:type="spellEnd"/>
-      <w:r>
-        <w:rPr>
-          <w:bCs/>
-        </w:rPr>
-        <w:t xml:space="preserve"> </w:t>
-      </w:r>
-      <w:proofErr w:type="spellStart"/>
-      <w:r>
-        <w:rPr>
-          <w:bCs/>
-        </w:rPr>
-        <w:t>ini</w:t>
-      </w:r>
-      <w:proofErr w:type="spellEnd"/>
-      <w:r>
-        <w:rPr>
-          <w:bCs/>
-        </w:rPr>
-        <w:t xml:space="preserve">. </w:t>
+        <w:t xml:space="preserve"> hasil compile kode program anda dengan gambar berikut ini. </w:t>
       </w:r>
     </w:p>
     <w:p>
@@ -1176,17 +888,20 @@
         <w:pStyle w:val="ListParagraph"/>
         <w:pBdr>
           <w:top w:val="single" w:sz="4" w:space="1" w:color="auto"/>
-          <w:left w:val="single" w:sz="4" w:space="4" w:color="auto"/>
+          <w:left w:val="single" w:sz="4" w:space="0" w:color="auto"/>
           <w:bottom w:val="single" w:sz="4" w:space="1" w:color="auto"/>
           <w:right w:val="single" w:sz="4" w:space="4" w:color="auto"/>
         </w:pBdr>
         <w:ind w:left="360" w:firstLine="0"/>
       </w:pPr>
       <w:r>
+        <w:rPr>
+          <w:noProof/>
+        </w:rPr>
         <w:drawing>
-          <wp:inline distT="0" distB="0" distL="0" distR="0" wp14:anchorId="157C5BEE" wp14:editId="5EDF8117">
-            <wp:extent cx="3257717" cy="463574"/>
-            <wp:effectExtent l="0" t="0" r="0" b="0"/>
+          <wp:inline distT="0" distB="0" distL="0" distR="0" wp14:anchorId="157C5BEE" wp14:editId="54F90171">
+            <wp:extent cx="3233694" cy="463550"/>
+            <wp:effectExtent l="0" t="0" r="5080" b="0"/>
             <wp:docPr id="1784352999" name="Picture 1"/>
             <wp:cNvGraphicFramePr>
               <a:graphicFrameLocks xmlns:a="http://schemas.openxmlformats.org/drawingml/2006/main" noChangeAspect="1"/>
@@ -1207,7 +922,7 @@
                   <pic:spPr>
                     <a:xfrm>
                       <a:off x="0" y="0"/>
-                      <a:ext cx="3257717" cy="463574"/>
+                      <a:ext cx="3235941" cy="463872"/>
                     </a:xfrm>
                     <a:prstGeom prst="rect">
                       <a:avLst/>
@@ -1220,7 +935,45 @@
         </w:drawing>
       </w:r>
     </w:p>
-    <w:p/>
+    <w:p>
+      <w:r>
+        <w:drawing>
+          <wp:inline distT="0" distB="0" distL="0" distR="0" wp14:anchorId="1BD31B75" wp14:editId="6EC69138">
+            <wp:extent cx="5543926" cy="1495510"/>
+            <wp:effectExtent l="0" t="0" r="0" b="0"/>
+            <wp:docPr id="1503487452" name="Picture 1"/>
+            <wp:cNvGraphicFramePr>
+              <a:graphicFrameLocks xmlns:a="http://schemas.openxmlformats.org/drawingml/2006/main" noChangeAspect="1"/>
+            </wp:cNvGraphicFramePr>
+            <a:graphic xmlns:a="http://schemas.openxmlformats.org/drawingml/2006/main">
+              <a:graphicData uri="http://schemas.openxmlformats.org/drawingml/2006/picture">
+                <pic:pic xmlns:pic="http://schemas.openxmlformats.org/drawingml/2006/picture">
+                  <pic:nvPicPr>
+                    <pic:cNvPr id="1503487452" name=""/>
+                    <pic:cNvPicPr/>
+                  </pic:nvPicPr>
+                  <pic:blipFill>
+                    <a:blip r:embed="rId14"/>
+                    <a:stretch>
+                      <a:fillRect/>
+                    </a:stretch>
+                  </pic:blipFill>
+                  <pic:spPr>
+                    <a:xfrm>
+                      <a:off x="0" y="0"/>
+                      <a:ext cx="5565576" cy="1501350"/>
+                    </a:xfrm>
+                    <a:prstGeom prst="rect">
+                      <a:avLst/>
+                    </a:prstGeom>
+                  </pic:spPr>
+                </pic:pic>
+              </a:graphicData>
+            </a:graphic>
+          </wp:inline>
+        </w:drawing>
+      </w:r>
+    </w:p>
     <w:p>
       <w:pPr>
         <w:pStyle w:val="Sub-bab2"/>
@@ -1231,11 +984,9 @@
         <w:ind w:left="567" w:hanging="567"/>
         <w:outlineLvl w:val="2"/>
       </w:pPr>
-      <w:proofErr w:type="spellStart"/>
       <w:r>
         <w:t>Pertanyaan</w:t>
       </w:r>
-      <w:proofErr w:type="spellEnd"/>
     </w:p>
     <w:p>
       <w:pPr>
@@ -1251,23 +1002,7 @@
       </w:r>
       <w:proofErr w:type="spellEnd"/>
       <w:r>
-        <w:t xml:space="preserve"> uji </w:t>
-      </w:r>
-      <w:proofErr w:type="spellStart"/>
-      <w:r>
-        <w:t>coba</w:t>
-      </w:r>
-      <w:proofErr w:type="spellEnd"/>
-      <w:r>
-        <w:t xml:space="preserve"> 3.2, </w:t>
-      </w:r>
-      <w:proofErr w:type="spellStart"/>
-      <w:r>
-        <w:t>apakah</w:t>
-      </w:r>
-      <w:proofErr w:type="spellEnd"/>
-      <w:r>
-        <w:t xml:space="preserve"> class yang </w:t>
+        <w:t xml:space="preserve"> uji coba 3.2, apakah class yang </w:t>
       </w:r>
       <w:proofErr w:type="spellStart"/>
       <w:r>
@@ -1283,11 +1018,11 @@
       </w:r>
       <w:proofErr w:type="spellEnd"/>
       <w:r>
-        <w:t xml:space="preserve"> array of object </w:t>
-      </w:r>
-      <w:proofErr w:type="spellStart"/>
-      <w:r>
-        <w:t>harus</w:t>
+        <w:t xml:space="preserve"> array of object harus selalu </w:t>
+      </w:r>
+      <w:proofErr w:type="spellStart"/>
+      <w:r>
+        <w:t>memiliki</w:t>
       </w:r>
       <w:proofErr w:type="spellEnd"/>
       <w:r>
@@ -1295,14 +1030,81 @@
       </w:r>
       <w:proofErr w:type="spellStart"/>
       <w:r>
-        <w:t>selalu</w:t>
-      </w:r>
-      <w:proofErr w:type="spellEnd"/>
+        <w:t>atribut</w:t>
+      </w:r>
+      <w:proofErr w:type="spellEnd"/>
+      <w:r>
+        <w:t xml:space="preserve"> dan </w:t>
+      </w:r>
+      <w:proofErr w:type="spellStart"/>
+      <w:r>
+        <w:t>sekaligus</w:t>
+      </w:r>
+      <w:proofErr w:type="spellEnd"/>
+      <w:r>
+        <w:t xml:space="preserve"> method?</w:t>
+      </w:r>
       <w:r>
         <w:t xml:space="preserve"> </w:t>
       </w:r>
       <w:proofErr w:type="spellStart"/>
       <w:r>
+        <w:t>Jelaskan</w:t>
+      </w:r>
+      <w:proofErr w:type="spellEnd"/>
+      <w:r>
+        <w:t>!</w:t>
+      </w:r>
+    </w:p>
+    <w:p>
+      <w:pPr>
+        <w:pStyle w:val="ListParagraph"/>
+        <w:ind w:left="360" w:firstLine="0"/>
+        <w:rPr>
+          <w:b/>
+          <w:bCs/>
+        </w:rPr>
+      </w:pPr>
+      <w:r>
+        <w:rPr>
+          <w:b/>
+          <w:bCs/>
+        </w:rPr>
+        <w:t xml:space="preserve">Jawab: </w:t>
+      </w:r>
+    </w:p>
+    <w:p>
+      <w:pPr>
+        <w:pStyle w:val="ListParagraph"/>
+        <w:ind w:left="360" w:firstLine="0"/>
+      </w:pPr>
+      <w:r>
+        <w:t>Tidak selalu.</w:t>
+      </w:r>
+      <w:r>
+        <w:t xml:space="preserve"> </w:t>
+      </w:r>
+      <w:r>
+        <w:t xml:space="preserve">Pada kode di </w:t>
+      </w:r>
+      <w:proofErr w:type="spellStart"/>
+      <w:r>
+        <w:t>atas</w:t>
+      </w:r>
+      <w:proofErr w:type="spellEnd"/>
+      <w:r>
+        <w:t xml:space="preserve">, class </w:t>
+      </w:r>
+      <w:proofErr w:type="spellStart"/>
+      <w:r>
+        <w:t>PersegiPanjang</w:t>
+      </w:r>
+      <w:proofErr w:type="spellEnd"/>
+      <w:r>
+        <w:t xml:space="preserve"> </w:t>
+      </w:r>
+      <w:proofErr w:type="spellStart"/>
+      <w:r>
         <w:t>memiliki</w:t>
       </w:r>
       <w:proofErr w:type="spellEnd"/>
@@ -1315,6 +1117,52 @@
       </w:r>
       <w:proofErr w:type="spellEnd"/>
       <w:r>
+        <w:t xml:space="preserve"> (</w:t>
+      </w:r>
+      <w:proofErr w:type="spellStart"/>
+      <w:r>
+        <w:t>panjang</w:t>
+      </w:r>
+      <w:proofErr w:type="spellEnd"/>
+      <w:r>
+        <w:t xml:space="preserve"> dan lebar) dan method (main).</w:t>
+      </w:r>
+      <w:r>
+        <w:t xml:space="preserve"> </w:t>
+      </w:r>
+      <w:r>
+        <w:t xml:space="preserve">Namun, class yang </w:t>
+      </w:r>
+      <w:proofErr w:type="spellStart"/>
+      <w:r>
+        <w:t>akan</w:t>
+      </w:r>
+      <w:proofErr w:type="spellEnd"/>
+      <w:r>
+        <w:t xml:space="preserve"> </w:t>
+      </w:r>
+      <w:proofErr w:type="spellStart"/>
+      <w:r>
+        <w:t>dibuat</w:t>
+      </w:r>
+      <w:proofErr w:type="spellEnd"/>
+      <w:r>
+        <w:t xml:space="preserve"> array of object tidak selalu harus </w:t>
+      </w:r>
+      <w:proofErr w:type="spellStart"/>
+      <w:r>
+        <w:t>memiliki</w:t>
+      </w:r>
+      <w:proofErr w:type="spellEnd"/>
+      <w:r>
+        <w:t xml:space="preserve"> </w:t>
+      </w:r>
+      <w:proofErr w:type="spellStart"/>
+      <w:r>
+        <w:t>atribut</w:t>
+      </w:r>
+      <w:proofErr w:type="spellEnd"/>
+      <w:r>
         <w:t xml:space="preserve"> dan </w:t>
       </w:r>
       <w:proofErr w:type="spellStart"/>
@@ -1323,18 +1171,7 @@
       </w:r>
       <w:proofErr w:type="spellEnd"/>
       <w:r>
-        <w:t xml:space="preserve"> method?</w:t>
-      </w:r>
-      <w:r>
-        <w:t xml:space="preserve"> </w:t>
-      </w:r>
-      <w:proofErr w:type="spellStart"/>
-      <w:r>
-        <w:t>Jelaskan</w:t>
-      </w:r>
-      <w:proofErr w:type="spellEnd"/>
-      <w:r>
-        <w:t>!</w:t>
+        <w:t xml:space="preserve"> method.</w:t>
       </w:r>
     </w:p>
     <w:p>
@@ -1359,23 +1196,7 @@
       </w:r>
       <w:proofErr w:type="spellEnd"/>
       <w:r>
-        <w:t xml:space="preserve"> oleh </w:t>
-      </w:r>
-      <w:proofErr w:type="spellStart"/>
-      <w:r>
-        <w:t>kode</w:t>
-      </w:r>
-      <w:proofErr w:type="spellEnd"/>
-      <w:r>
-        <w:t xml:space="preserve"> program </w:t>
-      </w:r>
-      <w:proofErr w:type="spellStart"/>
-      <w:r>
-        <w:t>berikut</w:t>
-      </w:r>
-      <w:proofErr w:type="spellEnd"/>
-      <w:r>
-        <w:t>?</w:t>
+        <w:t xml:space="preserve"> oleh kode program berikut?</w:t>
       </w:r>
     </w:p>
     <w:p>
@@ -1415,7 +1236,7 @@
                     <pic:cNvPicPr/>
                   </pic:nvPicPr>
                   <pic:blipFill>
-                    <a:blip r:embed="rId14"/>
+                    <a:blip r:embed="rId15"/>
                     <a:stretch>
                       <a:fillRect/>
                     </a:stretch>
@@ -1439,18 +1260,50 @@
     <w:p>
       <w:pPr>
         <w:pStyle w:val="ListParagraph"/>
+        <w:ind w:left="360" w:firstLine="0"/>
+        <w:rPr>
+          <w:b/>
+          <w:bCs/>
+        </w:rPr>
+      </w:pPr>
+      <w:r>
+        <w:rPr>
+          <w:b/>
+          <w:bCs/>
+        </w:rPr>
+        <w:t>Jawab:</w:t>
+      </w:r>
+    </w:p>
+    <w:p>
+      <w:pPr>
+        <w:pStyle w:val="ListParagraph"/>
+        <w:ind w:left="360" w:firstLine="0"/>
+      </w:pPr>
+      <w:r>
+        <w:t>Creating an object of array</w:t>
+      </w:r>
+    </w:p>
+    <w:p>
+      <w:pPr>
+        <w:spacing w:after="160" w:line="259" w:lineRule="auto"/>
+        <w:ind w:firstLine="0"/>
+        <w:jc w:val="left"/>
+      </w:pPr>
+      <w:r>
+        <w:br w:type="page"/>
+      </w:r>
+    </w:p>
+    <w:p>
+      <w:pPr>
+        <w:pStyle w:val="ListParagraph"/>
         <w:numPr>
           <w:ilvl w:val="0"/>
           <w:numId w:val="24"/>
         </w:numPr>
       </w:pPr>
-      <w:proofErr w:type="spellStart"/>
-      <w:r>
-        <w:t>Apakah</w:t>
-      </w:r>
-      <w:proofErr w:type="spellEnd"/>
-      <w:r>
-        <w:t xml:space="preserve"> class </w:t>
+      <w:r>
+        <w:lastRenderedPageBreak/>
+        <w:t xml:space="preserve">Apakah class </w:t>
       </w:r>
       <w:proofErr w:type="spellStart"/>
       <w:r>
@@ -1474,19 +1327,11 @@
       </w:r>
       <w:proofErr w:type="spellEnd"/>
       <w:r>
-        <w:t xml:space="preserve">? Jika </w:t>
-      </w:r>
-      <w:proofErr w:type="spellStart"/>
-      <w:r>
-        <w:t>tidak</w:t>
-      </w:r>
-      <w:proofErr w:type="spellEnd"/>
-      <w:r>
-        <w:t xml:space="preserve">, </w:t>
-      </w:r>
-      <w:proofErr w:type="spellStart"/>
-      <w:r>
-        <w:t>kenapa</w:t>
+        <w:t xml:space="preserve">? Jika tidak, kenapa bisa </w:t>
+      </w:r>
+      <w:proofErr w:type="spellStart"/>
+      <w:r>
+        <w:t>dilakukan</w:t>
       </w:r>
       <w:proofErr w:type="spellEnd"/>
       <w:r>
@@ -1494,7 +1339,7 @@
       </w:r>
       <w:proofErr w:type="spellStart"/>
       <w:r>
-        <w:t>bisa</w:t>
+        <w:t>pemanggilan</w:t>
       </w:r>
       <w:proofErr w:type="spellEnd"/>
       <w:r>
@@ -1502,35 +1347,11 @@
       </w:r>
       <w:proofErr w:type="spellStart"/>
       <w:r>
-        <w:t>dilakukan</w:t>
-      </w:r>
-      <w:proofErr w:type="spellEnd"/>
-      <w:r>
-        <w:t xml:space="preserve"> </w:t>
-      </w:r>
-      <w:proofErr w:type="spellStart"/>
-      <w:r>
-        <w:t>pemanggilan</w:t>
-      </w:r>
-      <w:proofErr w:type="spellEnd"/>
-      <w:r>
-        <w:t xml:space="preserve"> </w:t>
-      </w:r>
-      <w:proofErr w:type="spellStart"/>
-      <w:r>
         <w:t>konstruktur</w:t>
       </w:r>
       <w:proofErr w:type="spellEnd"/>
       <w:r>
-        <w:t xml:space="preserve"> pada baris program </w:t>
-      </w:r>
-      <w:proofErr w:type="spellStart"/>
-      <w:r>
-        <w:t>berikut</w:t>
-      </w:r>
-      <w:proofErr w:type="spellEnd"/>
-      <w:r>
-        <w:t>?</w:t>
+        <w:t xml:space="preserve"> pada baris program berikut?</w:t>
       </w:r>
     </w:p>
     <w:p>
@@ -1570,7 +1391,7 @@
                     <pic:cNvPicPr/>
                   </pic:nvPicPr>
                   <pic:blipFill>
-                    <a:blip r:embed="rId15"/>
+                    <a:blip r:embed="rId16"/>
                     <a:stretch>
                       <a:fillRect/>
                     </a:stretch>
@@ -1594,6 +1415,164 @@
     <w:p>
       <w:pPr>
         <w:pStyle w:val="ListParagraph"/>
+        <w:ind w:left="360" w:firstLine="0"/>
+      </w:pPr>
+      <w:r>
+        <w:rPr>
+          <w:b/>
+          <w:bCs/>
+        </w:rPr>
+        <w:t xml:space="preserve">Jawab: </w:t>
+      </w:r>
+      <w:proofErr w:type="spellStart"/>
+      <w:r>
+        <w:t>ya</w:t>
+      </w:r>
+      <w:proofErr w:type="spellEnd"/>
+      <w:r>
+        <w:t xml:space="preserve">, class </w:t>
+      </w:r>
+      <w:proofErr w:type="spellStart"/>
+      <w:r>
+        <w:t>PersegiPanjang</w:t>
+      </w:r>
+      <w:proofErr w:type="spellEnd"/>
+      <w:r>
+        <w:t xml:space="preserve"> </w:t>
+      </w:r>
+      <w:proofErr w:type="spellStart"/>
+      <w:r>
+        <w:t>memiliki</w:t>
+      </w:r>
+      <w:proofErr w:type="spellEnd"/>
+      <w:r>
+        <w:t xml:space="preserve"> </w:t>
+      </w:r>
+      <w:proofErr w:type="spellStart"/>
+      <w:r>
+        <w:t>konstruktor</w:t>
+      </w:r>
+      <w:proofErr w:type="spellEnd"/>
+      <w:r>
+        <w:t xml:space="preserve">. Karena pada baris pemograman </w:t>
+      </w:r>
+      <w:proofErr w:type="spellStart"/>
+      <w:r>
+        <w:t>tsb</w:t>
+      </w:r>
+      <w:proofErr w:type="spellEnd"/>
+      <w:r>
+        <w:t xml:space="preserve"> </w:t>
+      </w:r>
+      <w:proofErr w:type="spellStart"/>
+      <w:r>
+        <w:t>terdapat</w:t>
+      </w:r>
+      <w:proofErr w:type="spellEnd"/>
+      <w:r>
+        <w:t xml:space="preserve"> </w:t>
+      </w:r>
+      <w:proofErr w:type="spellStart"/>
+      <w:r>
+        <w:t>pemanggilan</w:t>
+      </w:r>
+      <w:proofErr w:type="spellEnd"/>
+      <w:r>
+        <w:t xml:space="preserve"> </w:t>
+      </w:r>
+      <w:proofErr w:type="spellStart"/>
+      <w:r>
+        <w:t>konstruktor</w:t>
+      </w:r>
+      <w:proofErr w:type="spellEnd"/>
+      <w:r>
+        <w:t xml:space="preserve">. </w:t>
+      </w:r>
+      <w:r>
+        <w:t xml:space="preserve">Jika class </w:t>
+      </w:r>
+      <w:proofErr w:type="spellStart"/>
+      <w:r>
+        <w:t>PersegiPanjang</w:t>
+      </w:r>
+      <w:proofErr w:type="spellEnd"/>
+      <w:r>
+        <w:t xml:space="preserve"> tidak </w:t>
+      </w:r>
+      <w:proofErr w:type="spellStart"/>
+      <w:r>
+        <w:t>mendefinisikan</w:t>
+      </w:r>
+      <w:proofErr w:type="spellEnd"/>
+      <w:r>
+        <w:t xml:space="preserve"> </w:t>
+      </w:r>
+      <w:proofErr w:type="spellStart"/>
+      <w:r>
+        <w:t>konstruktor</w:t>
+      </w:r>
+      <w:proofErr w:type="spellEnd"/>
+      <w:r>
+        <w:t xml:space="preserve"> </w:t>
+      </w:r>
+      <w:proofErr w:type="spellStart"/>
+      <w:r>
+        <w:t>secara</w:t>
+      </w:r>
+      <w:proofErr w:type="spellEnd"/>
+      <w:r>
+        <w:t xml:space="preserve"> </w:t>
+      </w:r>
+      <w:proofErr w:type="spellStart"/>
+      <w:r>
+        <w:t>eksplisit</w:t>
+      </w:r>
+      <w:proofErr w:type="spellEnd"/>
+      <w:r>
+        <w:t xml:space="preserve">, Java </w:t>
+      </w:r>
+      <w:proofErr w:type="spellStart"/>
+      <w:r>
+        <w:t>akan</w:t>
+      </w:r>
+      <w:proofErr w:type="spellEnd"/>
+      <w:r>
+        <w:t xml:space="preserve"> </w:t>
+      </w:r>
+      <w:proofErr w:type="spellStart"/>
+      <w:r>
+        <w:t>secara</w:t>
+      </w:r>
+      <w:proofErr w:type="spellEnd"/>
+      <w:r>
+        <w:t xml:space="preserve"> otomatis </w:t>
+      </w:r>
+      <w:proofErr w:type="spellStart"/>
+      <w:r>
+        <w:t>membuatkan</w:t>
+      </w:r>
+      <w:proofErr w:type="spellEnd"/>
+      <w:r>
+        <w:t xml:space="preserve"> </w:t>
+      </w:r>
+      <w:proofErr w:type="spellStart"/>
+      <w:r>
+        <w:t>konstruktor</w:t>
+      </w:r>
+      <w:proofErr w:type="spellEnd"/>
+      <w:r>
+        <w:t xml:space="preserve"> default.</w:t>
+      </w:r>
+    </w:p>
+    <w:p>
+      <w:pPr>
+        <w:pStyle w:val="ListParagraph"/>
+        <w:ind w:left="360" w:firstLine="0"/>
+      </w:pPr>
+    </w:p>
+    <w:p>
+      <w:pPr>
+        <w:pStyle w:val="ListParagraph"/>
         <w:numPr>
           <w:ilvl w:val="0"/>
           <w:numId w:val="24"/>
@@ -1613,23 +1592,7 @@
       </w:r>
       <w:proofErr w:type="spellEnd"/>
       <w:r>
-        <w:t xml:space="preserve"> oleh </w:t>
-      </w:r>
-      <w:proofErr w:type="spellStart"/>
-      <w:r>
-        <w:t>kode</w:t>
-      </w:r>
-      <w:proofErr w:type="spellEnd"/>
-      <w:r>
-        <w:t xml:space="preserve"> program </w:t>
-      </w:r>
-      <w:proofErr w:type="spellStart"/>
-      <w:r>
-        <w:t>berikut</w:t>
-      </w:r>
-      <w:proofErr w:type="spellEnd"/>
-      <w:r>
-        <w:t>?</w:t>
+        <w:t xml:space="preserve"> oleh kode program berikut?</w:t>
       </w:r>
     </w:p>
     <w:p>
@@ -1669,7 +1632,7 @@
                     <pic:cNvPicPr/>
                   </pic:nvPicPr>
                   <pic:blipFill>
-                    <a:blip r:embed="rId16"/>
+                    <a:blip r:embed="rId17"/>
                     <a:stretch>
                       <a:fillRect/>
                     </a:stretch>
@@ -1693,6 +1656,86 @@
     <w:p>
       <w:pPr>
         <w:pStyle w:val="ListParagraph"/>
+        <w:ind w:left="360" w:firstLine="0"/>
+      </w:pPr>
+      <w:r>
+        <w:rPr>
+          <w:b/>
+          <w:bCs/>
+        </w:rPr>
+        <w:t xml:space="preserve">Jawab: </w:t>
+      </w:r>
+      <w:r>
+        <w:t xml:space="preserve">Kode program ini membuat array </w:t>
+      </w:r>
+      <w:proofErr w:type="spellStart"/>
+      <w:r>
+        <w:t>objek</w:t>
+      </w:r>
+      <w:proofErr w:type="spellEnd"/>
+      <w:r>
+        <w:t xml:space="preserve"> </w:t>
+      </w:r>
+      <w:proofErr w:type="spellStart"/>
+      <w:r>
+        <w:t>PersegiPanjang</w:t>
+      </w:r>
+      <w:proofErr w:type="spellEnd"/>
+      <w:r>
+        <w:t xml:space="preserve">, </w:t>
+      </w:r>
+      <w:proofErr w:type="spellStart"/>
+      <w:r>
+        <w:t>menginisialisasi</w:t>
+      </w:r>
+      <w:proofErr w:type="spellEnd"/>
+      <w:r>
+        <w:t xml:space="preserve"> </w:t>
+      </w:r>
+      <w:proofErr w:type="spellStart"/>
+      <w:r>
+        <w:t>nilai</w:t>
+      </w:r>
+      <w:proofErr w:type="spellEnd"/>
+      <w:r>
+        <w:t xml:space="preserve"> </w:t>
+      </w:r>
+      <w:proofErr w:type="spellStart"/>
+      <w:r>
+        <w:t>propertinya</w:t>
+      </w:r>
+      <w:proofErr w:type="spellEnd"/>
+      <w:r>
+        <w:t xml:space="preserve">, dan </w:t>
+      </w:r>
+      <w:proofErr w:type="spellStart"/>
+      <w:r>
+        <w:t>kemudian</w:t>
+      </w:r>
+      <w:proofErr w:type="spellEnd"/>
+      <w:r>
+        <w:t xml:space="preserve"> </w:t>
+      </w:r>
+      <w:proofErr w:type="spellStart"/>
+      <w:r>
+        <w:t>mencetak</w:t>
+      </w:r>
+      <w:proofErr w:type="spellEnd"/>
+      <w:r>
+        <w:t xml:space="preserve"> informasi tentang setiap </w:t>
+      </w:r>
+      <w:proofErr w:type="spellStart"/>
+      <w:r>
+        <w:t>objek</w:t>
+      </w:r>
+      <w:proofErr w:type="spellEnd"/>
+      <w:r>
+        <w:t>.</w:t>
+      </w:r>
+    </w:p>
+    <w:p>
+      <w:pPr>
+        <w:pStyle w:val="ListParagraph"/>
         <w:numPr>
           <w:ilvl w:val="0"/>
           <w:numId w:val="24"/>
@@ -1731,16 +1774,35 @@
       </w:r>
       <w:proofErr w:type="spellEnd"/>
       <w:r>
-        <w:t xml:space="preserve"> pada uji </w:t>
-      </w:r>
-      <w:proofErr w:type="spellStart"/>
-      <w:r>
-        <w:t>coba</w:t>
-      </w:r>
-      <w:proofErr w:type="spellEnd"/>
-      <w:r>
-        <w:t xml:space="preserve"> 3.2?</w:t>
-      </w:r>
+        <w:t xml:space="preserve"> pada uji coba 3.2?</w:t>
+      </w:r>
+    </w:p>
+    <w:p>
+      <w:pPr>
+        <w:pStyle w:val="ListParagraph"/>
+        <w:ind w:left="360" w:firstLine="0"/>
+        <w:rPr>
+          <w:b/>
+          <w:bCs/>
+        </w:rPr>
+      </w:pPr>
+      <w:r>
+        <w:rPr>
+          <w:b/>
+          <w:bCs/>
+        </w:rPr>
+        <w:t xml:space="preserve">Jawab: </w:t>
+      </w:r>
+    </w:p>
+    <w:p>
+      <w:pPr>
+        <w:pStyle w:val="ListParagraph"/>
+        <w:ind w:left="360" w:firstLine="0"/>
+        <w:rPr>
+          <w:b/>
+          <w:bCs/>
+        </w:rPr>
+      </w:pPr>
     </w:p>
     <w:p>
       <w:pPr>
@@ -1816,7 +1878,6 @@
       <w:bookmarkEnd w:id="5"/>
       <w:proofErr w:type="spellStart"/>
       <w:r>
-        <w:lastRenderedPageBreak/>
         <w:t>Menerima</w:t>
       </w:r>
       <w:proofErr w:type="spellEnd"/>
@@ -1829,15 +1890,7 @@
       </w:r>
       <w:proofErr w:type="spellEnd"/>
       <w:r>
-        <w:t xml:space="preserve"> Array </w:t>
-      </w:r>
-      <w:proofErr w:type="spellStart"/>
-      <w:r>
-        <w:t>Menggunakan</w:t>
-      </w:r>
-      <w:proofErr w:type="spellEnd"/>
-      <w:r>
-        <w:t xml:space="preserve"> Looping</w:t>
+        <w:t xml:space="preserve"> Array Menggunakan Looping</w:t>
       </w:r>
       <w:bookmarkEnd w:id="8"/>
       <w:bookmarkEnd w:id="9"/>
@@ -1852,11 +1905,19 @@
       </w:r>
       <w:proofErr w:type="spellEnd"/>
       <w:r>
+        <w:t xml:space="preserve"> ini </w:t>
+      </w:r>
+      <w:proofErr w:type="spellStart"/>
+      <w:r>
+        <w:t>kita</w:t>
+      </w:r>
+      <w:proofErr w:type="spellEnd"/>
+      <w:r>
         <w:t xml:space="preserve"> </w:t>
       </w:r>
       <w:proofErr w:type="spellStart"/>
       <w:r>
-        <w:t>ini</w:t>
+        <w:t>akan</w:t>
       </w:r>
       <w:proofErr w:type="spellEnd"/>
       <w:r>
@@ -1864,7 +1925,18 @@
       </w:r>
       <w:proofErr w:type="spellStart"/>
       <w:r>
-        <w:t>kita</w:t>
+        <w:t>menguba</w:t>
+      </w:r>
+      <w:r>
+        <w:t>h</w:t>
+      </w:r>
+      <w:proofErr w:type="spellEnd"/>
+      <w:r>
+        <w:t xml:space="preserve"> hasil program </w:t>
+      </w:r>
+      <w:proofErr w:type="spellStart"/>
+      <w:r>
+        <w:t>dari</w:t>
       </w:r>
       <w:proofErr w:type="spellEnd"/>
       <w:r>
@@ -1872,18 +1944,26 @@
       </w:r>
       <w:proofErr w:type="spellStart"/>
       <w:r>
-        <w:t>akan</w:t>
-      </w:r>
-      <w:proofErr w:type="spellEnd"/>
+        <w:t>praktikum</w:t>
+      </w:r>
+      <w:proofErr w:type="spellEnd"/>
+      <w:r>
+        <w:t xml:space="preserve"> 3.2</w:t>
+      </w:r>
       <w:r>
         <w:t xml:space="preserve"> </w:t>
       </w:r>
       <w:proofErr w:type="spellStart"/>
       <w:r>
-        <w:t>menguba</w:t>
-      </w:r>
-      <w:r>
-        <w:t>h</w:t>
+        <w:t>sehingga</w:t>
+      </w:r>
+      <w:proofErr w:type="spellEnd"/>
+      <w:r>
+        <w:t xml:space="preserve"> program </w:t>
+      </w:r>
+      <w:proofErr w:type="spellStart"/>
+      <w:r>
+        <w:t>dapat</w:t>
       </w:r>
       <w:proofErr w:type="spellEnd"/>
       <w:r>
@@ -1891,11 +1971,27 @@
       </w:r>
       <w:proofErr w:type="spellStart"/>
       <w:r>
-        <w:t>hasil</w:t>
-      </w:r>
-      <w:proofErr w:type="spellEnd"/>
-      <w:r>
-        <w:t xml:space="preserve"> program </w:t>
+        <w:t>menerima</w:t>
+      </w:r>
+      <w:proofErr w:type="spellEnd"/>
+      <w:r>
+        <w:t xml:space="preserve"> input dan menggunakan looping untuk </w:t>
+      </w:r>
+      <w:proofErr w:type="spellStart"/>
+      <w:r>
+        <w:t>mengisikan</w:t>
+      </w:r>
+      <w:proofErr w:type="spellEnd"/>
+      <w:r>
+        <w:t xml:space="preserve"> </w:t>
+      </w:r>
+      <w:proofErr w:type="spellStart"/>
+      <w:r>
+        <w:t>atribut</w:t>
+      </w:r>
+      <w:proofErr w:type="spellEnd"/>
+      <w:r>
+        <w:t xml:space="preserve"> </w:t>
       </w:r>
       <w:proofErr w:type="spellStart"/>
       <w:r>
@@ -1903,90 +1999,7 @@
       </w:r>
       <w:proofErr w:type="spellEnd"/>
       <w:r>
-        <w:t xml:space="preserve"> </w:t>
-      </w:r>
-      <w:proofErr w:type="spellStart"/>
-      <w:r>
-        <w:t>praktikum</w:t>
-      </w:r>
-      <w:proofErr w:type="spellEnd"/>
-      <w:r>
-        <w:t xml:space="preserve"> 3.2</w:t>
-      </w:r>
-      <w:r>
-        <w:t xml:space="preserve"> </w:t>
-      </w:r>
-      <w:proofErr w:type="spellStart"/>
-      <w:r>
-        <w:t>sehingga</w:t>
-      </w:r>
-      <w:proofErr w:type="spellEnd"/>
-      <w:r>
-        <w:t xml:space="preserve"> program </w:t>
-      </w:r>
-      <w:proofErr w:type="spellStart"/>
-      <w:r>
-        <w:t>dapat</w:t>
-      </w:r>
-      <w:proofErr w:type="spellEnd"/>
-      <w:r>
-        <w:t xml:space="preserve"> </w:t>
-      </w:r>
-      <w:proofErr w:type="spellStart"/>
-      <w:r>
-        <w:t>menerima</w:t>
-      </w:r>
-      <w:proofErr w:type="spellEnd"/>
-      <w:r>
-        <w:t xml:space="preserve"> input dan </w:t>
-      </w:r>
-      <w:proofErr w:type="spellStart"/>
-      <w:r>
-        <w:t>menggunakan</w:t>
-      </w:r>
-      <w:proofErr w:type="spellEnd"/>
-      <w:r>
-        <w:t xml:space="preserve"> looping </w:t>
-      </w:r>
-      <w:proofErr w:type="spellStart"/>
-      <w:r>
-        <w:t>untuk</w:t>
-      </w:r>
-      <w:proofErr w:type="spellEnd"/>
-      <w:r>
-        <w:t xml:space="preserve"> </w:t>
-      </w:r>
-      <w:proofErr w:type="spellStart"/>
-      <w:r>
-        <w:t>mengisikan</w:t>
-      </w:r>
-      <w:proofErr w:type="spellEnd"/>
-      <w:r>
-        <w:t xml:space="preserve"> </w:t>
-      </w:r>
-      <w:proofErr w:type="spellStart"/>
-      <w:r>
-        <w:t>atribut</w:t>
-      </w:r>
-      <w:proofErr w:type="spellEnd"/>
-      <w:r>
-        <w:t xml:space="preserve"> </w:t>
-      </w:r>
-      <w:proofErr w:type="spellStart"/>
-      <w:r>
-        <w:t>dari</w:t>
-      </w:r>
-      <w:proofErr w:type="spellEnd"/>
-      <w:r>
-        <w:t xml:space="preserve"> </w:t>
-      </w:r>
-      <w:proofErr w:type="spellStart"/>
-      <w:r>
-        <w:t>semua</w:t>
-      </w:r>
-      <w:proofErr w:type="spellEnd"/>
-      <w:r>
-        <w:t xml:space="preserve"> </w:t>
+        <w:t xml:space="preserve"> semua </w:t>
       </w:r>
       <w:proofErr w:type="spellStart"/>
       <w:r>
@@ -2017,15 +2030,7 @@
       </w:pPr>
       <w:bookmarkStart w:id="11" w:name="_Toc11246546"/>
       <w:r>
-        <w:t>Langkah-</w:t>
-      </w:r>
-      <w:proofErr w:type="spellStart"/>
-      <w:r>
-        <w:t>langkah</w:t>
-      </w:r>
-      <w:proofErr w:type="spellEnd"/>
-      <w:r>
-        <w:t xml:space="preserve"> </w:t>
+        <w:t xml:space="preserve">Langkah-langkah </w:t>
       </w:r>
       <w:proofErr w:type="spellStart"/>
       <w:r>
@@ -2091,7 +2096,7 @@
                     <pic:cNvPicPr/>
                   </pic:nvPicPr>
                   <pic:blipFill rotWithShape="1">
-                    <a:blip r:embed="rId17"/>
+                    <a:blip r:embed="rId18"/>
                     <a:srcRect l="2267" t="25226"/>
                     <a:stretch/>
                   </pic:blipFill>
@@ -2133,15 +2138,7 @@
       </w:r>
       <w:proofErr w:type="spellEnd"/>
       <w:r>
-        <w:t xml:space="preserve"> </w:t>
-      </w:r>
-      <w:proofErr w:type="spellStart"/>
-      <w:r>
-        <w:t>kode</w:t>
-      </w:r>
-      <w:proofErr w:type="spellEnd"/>
-      <w:r>
-        <w:t xml:space="preserve"> import </w:t>
+        <w:t xml:space="preserve"> kode import </w:t>
       </w:r>
       <w:proofErr w:type="spellStart"/>
       <w:r>
@@ -2149,26 +2146,10 @@
       </w:r>
       <w:proofErr w:type="spellEnd"/>
       <w:r>
-        <w:t xml:space="preserve"> </w:t>
-      </w:r>
-      <w:proofErr w:type="spellStart"/>
-      <w:r>
-        <w:t>kode</w:t>
-      </w:r>
-      <w:proofErr w:type="spellEnd"/>
-      <w:r>
-        <w:t xml:space="preserve"> package</w:t>
-      </w:r>
-      <w:r>
-        <w:t xml:space="preserve"> (</w:t>
-      </w:r>
-      <w:proofErr w:type="spellStart"/>
-      <w:r>
-        <w:t>jika</w:t>
-      </w:r>
-      <w:proofErr w:type="spellEnd"/>
-      <w:r>
-        <w:t xml:space="preserve"> </w:t>
+        <w:t xml:space="preserve"> kode package</w:t>
+      </w:r>
+      <w:r>
+        <w:t xml:space="preserve"> (jika </w:t>
       </w:r>
       <w:proofErr w:type="spellStart"/>
       <w:r>
@@ -2216,15 +2197,7 @@
       </w:r>
       <w:proofErr w:type="spellEnd"/>
       <w:r>
-        <w:t xml:space="preserve"> </w:t>
-      </w:r>
-      <w:proofErr w:type="spellStart"/>
-      <w:r>
-        <w:t>nomor</w:t>
-      </w:r>
-      <w:proofErr w:type="spellEnd"/>
-      <w:r>
-        <w:t xml:space="preserve"> 4, </w:t>
+        <w:t xml:space="preserve"> nomor 4, </w:t>
       </w:r>
       <w:proofErr w:type="spellStart"/>
       <w:r>
@@ -2232,15 +2205,7 @@
       </w:r>
       <w:proofErr w:type="spellEnd"/>
       <w:r>
-        <w:t xml:space="preserve"> </w:t>
-      </w:r>
-      <w:proofErr w:type="spellStart"/>
-      <w:r>
-        <w:t>kode</w:t>
-      </w:r>
-      <w:proofErr w:type="spellEnd"/>
-      <w:r>
-        <w:t xml:space="preserve"> program </w:t>
+        <w:t xml:space="preserve"> kode program </w:t>
       </w:r>
       <w:proofErr w:type="spellStart"/>
       <w:r>
@@ -2248,26 +2213,10 @@
       </w:r>
       <w:proofErr w:type="spellEnd"/>
       <w:r>
-        <w:t xml:space="preserve"> </w:t>
-      </w:r>
-      <w:proofErr w:type="spellStart"/>
-      <w:r>
-        <w:t>berikut</w:t>
-      </w:r>
-      <w:proofErr w:type="spellEnd"/>
-      <w:r>
-        <w:t xml:space="preserve">. </w:t>
-      </w:r>
-      <w:proofErr w:type="spellStart"/>
-      <w:r>
-        <w:t>B</w:t>
-      </w:r>
-      <w:r>
-        <w:t>uat</w:t>
-      </w:r>
-      <w:proofErr w:type="spellEnd"/>
-      <w:r>
-        <w:t xml:space="preserve"> </w:t>
+        <w:t xml:space="preserve"> berikut. B</w:t>
+      </w:r>
+      <w:r>
+        <w:t xml:space="preserve">uat </w:t>
       </w:r>
       <w:proofErr w:type="spellStart"/>
       <w:r>
@@ -2287,63 +2236,42 @@
         <w:t>Scanner</w:t>
       </w:r>
       <w:r>
+        <w:t xml:space="preserve"> untuk </w:t>
+      </w:r>
+      <w:proofErr w:type="spellStart"/>
+      <w:r>
+        <w:t>menerima</w:t>
+      </w:r>
+      <w:proofErr w:type="spellEnd"/>
+      <w:r>
+        <w:t xml:space="preserve"> input, </w:t>
+      </w:r>
+      <w:proofErr w:type="spellStart"/>
+      <w:r>
+        <w:t>kemudian</w:t>
+      </w:r>
+      <w:proofErr w:type="spellEnd"/>
+      <w:r>
         <w:t xml:space="preserve"> </w:t>
       </w:r>
       <w:proofErr w:type="spellStart"/>
       <w:r>
-        <w:t>untuk</w:t>
+        <w:t>lakukan</w:t>
+      </w:r>
+      <w:proofErr w:type="spellEnd"/>
+      <w:r>
+        <w:t xml:space="preserve"> looping untuk </w:t>
+      </w:r>
+      <w:proofErr w:type="spellStart"/>
+      <w:r>
+        <w:t>menerima</w:t>
       </w:r>
       <w:proofErr w:type="spellEnd"/>
       <w:r>
         <w:t xml:space="preserve"> </w:t>
       </w:r>
-      <w:proofErr w:type="spellStart"/>
-      <w:r>
-        <w:t>menerima</w:t>
-      </w:r>
-      <w:proofErr w:type="spellEnd"/>
-      <w:r>
-        <w:t xml:space="preserve"> input, </w:t>
-      </w:r>
-      <w:proofErr w:type="spellStart"/>
-      <w:r>
-        <w:t>kemudian</w:t>
-      </w:r>
-      <w:proofErr w:type="spellEnd"/>
-      <w:r>
-        <w:t xml:space="preserve"> </w:t>
-      </w:r>
-      <w:proofErr w:type="spellStart"/>
-      <w:r>
-        <w:t>lakukan</w:t>
-      </w:r>
-      <w:proofErr w:type="spellEnd"/>
-      <w:r>
-        <w:t xml:space="preserve"> looping </w:t>
-      </w:r>
-      <w:proofErr w:type="spellStart"/>
-      <w:r>
-        <w:t>untuk</w:t>
-      </w:r>
-      <w:proofErr w:type="spellEnd"/>
-      <w:r>
-        <w:t xml:space="preserve"> </w:t>
-      </w:r>
-      <w:proofErr w:type="spellStart"/>
-      <w:r>
-        <w:t>menerima</w:t>
-      </w:r>
-      <w:proofErr w:type="spellEnd"/>
-      <w:r>
-        <w:t xml:space="preserve"> </w:t>
-      </w:r>
-      <w:proofErr w:type="spellStart"/>
-      <w:r>
-        <w:t>informasi</w:t>
-      </w:r>
-      <w:proofErr w:type="spellEnd"/>
-      <w:r>
-        <w:t xml:space="preserve"> </w:t>
+      <w:r>
+        <w:t xml:space="preserve">informasi </w:t>
       </w:r>
       <w:proofErr w:type="spellStart"/>
       <w:r>
@@ -2351,13 +2279,8 @@
       </w:r>
       <w:proofErr w:type="spellEnd"/>
       <w:r>
-        <w:t xml:space="preserve"> dan </w:t>
-      </w:r>
-      <w:proofErr w:type="spellStart"/>
-      <w:r>
-        <w:t>lebar</w:t>
-      </w:r>
-      <w:proofErr w:type="spellEnd"/>
+        <w:t xml:space="preserve"> dan lebar</w:t>
+      </w:r>
       <w:r>
         <w:t>:</w:t>
       </w:r>
@@ -2377,6 +2300,7 @@
         <w:rPr>
           <w:noProof/>
         </w:rPr>
+        <w:lastRenderedPageBreak/>
         <w:drawing>
           <wp:inline distT="0" distB="0" distL="0" distR="0" wp14:anchorId="335CDA50" wp14:editId="64CC413E">
             <wp:extent cx="4133850" cy="1972963"/>
@@ -2393,7 +2317,7 @@
                     <pic:cNvPicPr/>
                   </pic:nvPicPr>
                   <pic:blipFill>
-                    <a:blip r:embed="rId18"/>
+                    <a:blip r:embed="rId19"/>
                     <a:stretch>
                       <a:fillRect/>
                     </a:stretch>
@@ -2448,106 +2372,62 @@
       </w:r>
       <w:proofErr w:type="spellEnd"/>
       <w:r>
+        <w:t xml:space="preserve"> nomor 5, </w:t>
+      </w:r>
+      <w:proofErr w:type="spellStart"/>
+      <w:r>
+        <w:t>modifikasi</w:t>
+      </w:r>
+      <w:proofErr w:type="spellEnd"/>
+      <w:r>
+        <w:t xml:space="preserve"> kode program </w:t>
+      </w:r>
+      <w:proofErr w:type="spellStart"/>
+      <w:r>
+        <w:t>sebagai</w:t>
+      </w:r>
+      <w:proofErr w:type="spellEnd"/>
+      <w:r>
+        <w:t xml:space="preserve"> berikut. </w:t>
+      </w:r>
+      <w:proofErr w:type="spellStart"/>
+      <w:r>
+        <w:t>L</w:t>
+      </w:r>
+      <w:r>
+        <w:t>akukan</w:t>
+      </w:r>
+      <w:proofErr w:type="spellEnd"/>
+      <w:r>
+        <w:t xml:space="preserve"> looping untuk </w:t>
+      </w:r>
+      <w:proofErr w:type="spellStart"/>
+      <w:r>
+        <w:t>mengakses</w:t>
+      </w:r>
+      <w:proofErr w:type="spellEnd"/>
+      <w:r>
         <w:t xml:space="preserve"> </w:t>
       </w:r>
-      <w:proofErr w:type="spellStart"/>
-      <w:r>
-        <w:t>nomor</w:t>
-      </w:r>
-      <w:proofErr w:type="spellEnd"/>
-      <w:r>
-        <w:t xml:space="preserve"> 5, </w:t>
-      </w:r>
-      <w:proofErr w:type="spellStart"/>
-      <w:r>
-        <w:t>modifikasi</w:t>
-      </w:r>
-      <w:proofErr w:type="spellEnd"/>
+      <w:r>
+        <w:t>elemen</w:t>
+      </w:r>
+      <w:r>
+        <w:t xml:space="preserve"> array dan menampilkan</w:t>
+      </w:r>
       <w:r>
         <w:t xml:space="preserve"> </w:t>
       </w:r>
       <w:proofErr w:type="spellStart"/>
       <w:r>
-        <w:t>kode</w:t>
-      </w:r>
-      <w:proofErr w:type="spellEnd"/>
-      <w:r>
-        <w:t xml:space="preserve"> program </w:t>
-      </w:r>
-      <w:proofErr w:type="spellStart"/>
-      <w:r>
-        <w:t>sebagai</w:t>
+        <w:t>informasinya</w:t>
       </w:r>
       <w:proofErr w:type="spellEnd"/>
       <w:r>
         <w:t xml:space="preserve"> </w:t>
       </w:r>
-      <w:proofErr w:type="spellStart"/>
-      <w:r>
-        <w:t>berikut</w:t>
-      </w:r>
-      <w:proofErr w:type="spellEnd"/>
-      <w:r>
-        <w:t xml:space="preserve">. </w:t>
-      </w:r>
-      <w:proofErr w:type="spellStart"/>
-      <w:r>
-        <w:t>L</w:t>
-      </w:r>
-      <w:r>
-        <w:t>akukan</w:t>
-      </w:r>
-      <w:proofErr w:type="spellEnd"/>
-      <w:r>
-        <w:t xml:space="preserve"> looping </w:t>
-      </w:r>
-      <w:proofErr w:type="spellStart"/>
-      <w:r>
-        <w:t>untuk</w:t>
-      </w:r>
-      <w:proofErr w:type="spellEnd"/>
-      <w:r>
-        <w:t xml:space="preserve"> </w:t>
-      </w:r>
-      <w:proofErr w:type="spellStart"/>
-      <w:r>
-        <w:t>mengakses</w:t>
-      </w:r>
-      <w:proofErr w:type="spellEnd"/>
-      <w:r>
-        <w:t xml:space="preserve"> </w:t>
-      </w:r>
-      <w:proofErr w:type="spellStart"/>
-      <w:r>
-        <w:t>elemen</w:t>
-      </w:r>
-      <w:proofErr w:type="spellEnd"/>
-      <w:r>
-        <w:t xml:space="preserve"> array dan </w:t>
-      </w:r>
-      <w:proofErr w:type="spellStart"/>
-      <w:r>
-        <w:t>menampilkan</w:t>
-      </w:r>
-      <w:proofErr w:type="spellEnd"/>
-      <w:r>
-        <w:t xml:space="preserve"> </w:t>
-      </w:r>
-      <w:proofErr w:type="spellStart"/>
-      <w:r>
-        <w:t>informasinya</w:t>
-      </w:r>
-      <w:proofErr w:type="spellEnd"/>
-      <w:r>
-        <w:t xml:space="preserve"> </w:t>
-      </w:r>
-      <w:proofErr w:type="spellStart"/>
-      <w:r>
-        <w:t>ke</w:t>
-      </w:r>
-      <w:proofErr w:type="spellEnd"/>
-      <w:r>
-        <w:t xml:space="preserve"> </w:t>
+      <w:r>
+        <w:t xml:space="preserve">ke </w:t>
       </w:r>
       <w:proofErr w:type="spellStart"/>
       <w:r>
@@ -2589,7 +2469,7 @@
                     <pic:cNvPicPr/>
                   </pic:nvPicPr>
                   <pic:blipFill>
-                    <a:blip r:embed="rId19"/>
+                    <a:blip r:embed="rId20"/>
                     <a:stretch>
                       <a:fillRect/>
                     </a:stretch>
@@ -2651,13 +2531,8 @@
         <w:outlineLvl w:val="2"/>
       </w:pPr>
       <w:bookmarkStart w:id="12" w:name="_Toc11246547"/>
-      <w:proofErr w:type="spellStart"/>
-      <w:r>
-        <w:t>Verifikasi</w:t>
-      </w:r>
-      <w:proofErr w:type="spellEnd"/>
-      <w:r>
-        <w:t xml:space="preserve"> Hasil </w:t>
+      <w:r>
+        <w:t xml:space="preserve">Verifikasi Hasil </w:t>
       </w:r>
       <w:proofErr w:type="spellStart"/>
       <w:r>
@@ -2667,29 +2542,8 @@
       <w:proofErr w:type="spellEnd"/>
     </w:p>
     <w:p>
-      <w:proofErr w:type="spellStart"/>
-      <w:r>
-        <w:t>Contoh</w:t>
-      </w:r>
-      <w:proofErr w:type="spellEnd"/>
-      <w:r>
-        <w:t xml:space="preserve"> </w:t>
-      </w:r>
-      <w:proofErr w:type="spellStart"/>
-      <w:r>
-        <w:t>verifikasi</w:t>
-      </w:r>
-      <w:proofErr w:type="spellEnd"/>
-      <w:r>
-        <w:t xml:space="preserve"> </w:t>
-      </w:r>
-      <w:proofErr w:type="spellStart"/>
-      <w:r>
-        <w:t>hasil</w:t>
-      </w:r>
-      <w:proofErr w:type="spellEnd"/>
-      <w:r>
-        <w:t xml:space="preserve"> </w:t>
+      <w:r>
+        <w:t xml:space="preserve">Contoh verifikasi hasil </w:t>
       </w:r>
       <w:proofErr w:type="spellStart"/>
       <w:r>
@@ -2697,15 +2551,7 @@
       </w:r>
       <w:proofErr w:type="spellEnd"/>
       <w:r>
-        <w:t xml:space="preserve"> </w:t>
-      </w:r>
-      <w:proofErr w:type="spellStart"/>
-      <w:r>
-        <w:t>ini</w:t>
-      </w:r>
-      <w:proofErr w:type="spellEnd"/>
-      <w:r>
-        <w:t>.</w:t>
+        <w:t xml:space="preserve"> ini.</w:t>
       </w:r>
     </w:p>
     <w:p>
@@ -2740,7 +2586,7 @@
                     <pic:cNvPicPr/>
                   </pic:nvPicPr>
                   <pic:blipFill>
-                    <a:blip r:embed="rId20"/>
+                    <a:blip r:embed="rId21"/>
                     <a:stretch>
                       <a:fillRect/>
                     </a:stretch>
@@ -2770,12 +2616,9 @@
         </w:numPr>
         <w:outlineLvl w:val="2"/>
       </w:pPr>
-      <w:proofErr w:type="spellStart"/>
-      <w:r>
-        <w:lastRenderedPageBreak/>
+      <w:r>
         <w:t>Pertanyaan</w:t>
       </w:r>
-      <w:proofErr w:type="spellEnd"/>
     </w:p>
     <w:p>
       <w:pPr>
@@ -2785,26 +2628,16 @@
           <w:numId w:val="22"/>
         </w:numPr>
       </w:pPr>
-      <w:proofErr w:type="spellStart"/>
-      <w:r>
-        <w:t>Tambahkan</w:t>
-      </w:r>
-      <w:proofErr w:type="spellEnd"/>
-      <w:r>
-        <w:t xml:space="preserve"> method </w:t>
-      </w:r>
-      <w:proofErr w:type="spellStart"/>
-      <w:proofErr w:type="gramStart"/>
+      <w:r>
+        <w:t xml:space="preserve">Tambahkan method </w:t>
+      </w:r>
+      <w:proofErr w:type="spellStart"/>
       <w:r>
         <w:t>cetakInfo</w:t>
       </w:r>
       <w:proofErr w:type="spellEnd"/>
       <w:r>
-        <w:t>(</w:t>
-      </w:r>
-      <w:proofErr w:type="gramEnd"/>
-      <w:r>
-        <w:t xml:space="preserve">) pada class </w:t>
+        <w:t xml:space="preserve">() pada class </w:t>
       </w:r>
       <w:proofErr w:type="spellStart"/>
       <w:r>
@@ -2828,23 +2661,7 @@
       </w:r>
       <w:proofErr w:type="spellEnd"/>
       <w:r>
-        <w:t xml:space="preserve"> </w:t>
-      </w:r>
-      <w:proofErr w:type="spellStart"/>
-      <w:r>
-        <w:t>kode</w:t>
-      </w:r>
-      <w:proofErr w:type="spellEnd"/>
-      <w:r>
-        <w:t xml:space="preserve"> program pada </w:t>
-      </w:r>
-      <w:proofErr w:type="spellStart"/>
-      <w:r>
-        <w:t>langkah</w:t>
-      </w:r>
-      <w:proofErr w:type="spellEnd"/>
-      <w:r>
-        <w:t xml:space="preserve"> no 3.</w:t>
+        <w:t xml:space="preserve"> kode program pada langkah no 3.</w:t>
       </w:r>
     </w:p>
     <w:p>
@@ -2869,18 +2686,8 @@
           <w:bCs/>
           <w:color w:val="2E74B5" w:themeColor="accent5" w:themeShade="BF"/>
         </w:rPr>
-        <w:t xml:space="preserve">array </w:t>
-      </w:r>
-      <w:proofErr w:type="spellStart"/>
-      <w:r>
-        <w:rPr>
-          <w:b/>
-          <w:bCs/>
-          <w:color w:val="2E74B5" w:themeColor="accent5" w:themeShade="BF"/>
-        </w:rPr>
-        <w:t>baru</w:t>
-      </w:r>
-      <w:proofErr w:type="spellEnd"/>
+        <w:t>array baru</w:t>
+      </w:r>
       <w:r>
         <w:rPr>
           <w:color w:val="2E74B5" w:themeColor="accent5" w:themeShade="BF"/>
@@ -2901,15 +2708,7 @@
       </w:r>
       <w:proofErr w:type="spellEnd"/>
       <w:r>
-        <w:t xml:space="preserve"> </w:t>
-      </w:r>
-      <w:proofErr w:type="spellStart"/>
-      <w:r>
-        <w:t>dengan</w:t>
-      </w:r>
-      <w:proofErr w:type="spellEnd"/>
-      <w:r>
-        <w:t xml:space="preserve"> </w:t>
+        <w:t xml:space="preserve"> dengan </w:t>
       </w:r>
       <w:proofErr w:type="spellStart"/>
       <w:r>
@@ -2937,23 +2736,7 @@
       </w:r>
       <w:proofErr w:type="spellEnd"/>
       <w:r>
-        <w:t xml:space="preserve"> </w:t>
-      </w:r>
-      <w:proofErr w:type="spellStart"/>
-      <w:r>
-        <w:t>kode</w:t>
-      </w:r>
-      <w:proofErr w:type="spellEnd"/>
-      <w:r>
-        <w:t xml:space="preserve"> </w:t>
-      </w:r>
-      <w:proofErr w:type="spellStart"/>
-      <w:r>
-        <w:t>berikut</w:t>
-      </w:r>
-      <w:proofErr w:type="spellEnd"/>
-      <w:r>
-        <w:t xml:space="preserve"> </w:t>
+        <w:t xml:space="preserve"> kode berikut </w:t>
       </w:r>
       <w:proofErr w:type="spellStart"/>
       <w:r>
@@ -2981,7 +2764,6 @@
         </w:rPr>
       </w:pPr>
       <w:proofErr w:type="spellStart"/>
-      <w:proofErr w:type="gramStart"/>
       <w:r>
         <w:rPr>
           <w:rFonts w:ascii="Consolas" w:hAnsi="Consolas"/>
@@ -3005,16 +2787,7 @@
           <w:sz w:val="20"/>
           <w:szCs w:val="24"/>
         </w:rPr>
-        <w:t>[</w:t>
-      </w:r>
-      <w:proofErr w:type="gramEnd"/>
-      <w:r>
-        <w:rPr>
-          <w:rFonts w:ascii="Consolas" w:hAnsi="Consolas"/>
-          <w:sz w:val="20"/>
-          <w:szCs w:val="24"/>
-        </w:rPr>
-        <w:t xml:space="preserve">] </w:t>
+        <w:t xml:space="preserve">[] </w:t>
       </w:r>
       <w:proofErr w:type="spellStart"/>
       <w:r>
@@ -3094,7 +2867,6 @@
         </w:rPr>
       </w:pPr>
       <w:proofErr w:type="spellStart"/>
-      <w:proofErr w:type="gramStart"/>
       <w:r>
         <w:rPr>
           <w:rFonts w:ascii="Consolas" w:hAnsi="Consolas"/>
@@ -3126,16 +2898,7 @@
           <w:sz w:val="20"/>
           <w:szCs w:val="24"/>
         </w:rPr>
-        <w:t>[</w:t>
-      </w:r>
-      <w:proofErr w:type="gramEnd"/>
-      <w:r>
-        <w:rPr>
-          <w:rFonts w:ascii="Consolas" w:hAnsi="Consolas"/>
-          <w:sz w:val="20"/>
-          <w:szCs w:val="24"/>
-        </w:rPr>
-        <w:t>5].</w:t>
+        <w:t>[5].</w:t>
       </w:r>
       <w:proofErr w:type="spellStart"/>
       <w:r>
@@ -3193,6 +2956,7 @@
     </w:p>
     <w:p>
       <w:r>
+        <w:lastRenderedPageBreak/>
         <w:t xml:space="preserve">Pada </w:t>
       </w:r>
       <w:proofErr w:type="spellStart"/>
@@ -3201,19 +2965,30 @@
       </w:r>
       <w:proofErr w:type="spellEnd"/>
       <w:r>
+        <w:t xml:space="preserve"> ini </w:t>
+      </w:r>
+      <w:proofErr w:type="spellStart"/>
+      <w:r>
+        <w:t>kita</w:t>
+      </w:r>
+      <w:proofErr w:type="spellEnd"/>
+      <w:r>
         <w:t xml:space="preserve"> </w:t>
       </w:r>
       <w:proofErr w:type="spellStart"/>
       <w:r>
-        <w:t>ini</w:t>
+        <w:t>akan</w:t>
       </w:r>
       <w:proofErr w:type="spellEnd"/>
       <w:r>
         <w:t xml:space="preserve"> </w:t>
       </w:r>
-      <w:proofErr w:type="spellStart"/>
-      <w:r>
-        <w:t>kita</w:t>
+      <w:r>
+        <w:t xml:space="preserve">melakukan </w:t>
+      </w:r>
+      <w:proofErr w:type="spellStart"/>
+      <w:r>
+        <w:t>pengoperasian</w:t>
       </w:r>
       <w:proofErr w:type="spellEnd"/>
       <w:r>
@@ -3221,43 +2996,11 @@
       </w:r>
       <w:proofErr w:type="spellStart"/>
       <w:r>
-        <w:t>akan</w:t>
-      </w:r>
-      <w:proofErr w:type="spellEnd"/>
-      <w:r>
-        <w:t xml:space="preserve"> </w:t>
-      </w:r>
-      <w:proofErr w:type="spellStart"/>
-      <w:r>
-        <w:t>melakukan</w:t>
-      </w:r>
-      <w:proofErr w:type="spellEnd"/>
-      <w:r>
-        <w:t xml:space="preserve"> </w:t>
-      </w:r>
-      <w:proofErr w:type="spellStart"/>
-      <w:r>
-        <w:t>pengoperasian</w:t>
-      </w:r>
-      <w:proofErr w:type="spellEnd"/>
-      <w:r>
-        <w:t xml:space="preserve"> </w:t>
-      </w:r>
-      <w:proofErr w:type="spellStart"/>
-      <w:r>
         <w:t>matematika</w:t>
       </w:r>
       <w:proofErr w:type="spellEnd"/>
       <w:r>
-        <w:t xml:space="preserve"> </w:t>
-      </w:r>
-      <w:proofErr w:type="spellStart"/>
-      <w:r>
-        <w:t>beberapa</w:t>
-      </w:r>
-      <w:proofErr w:type="spellEnd"/>
-      <w:r>
-        <w:t xml:space="preserve"> </w:t>
+        <w:t xml:space="preserve"> beberapa </w:t>
       </w:r>
       <w:proofErr w:type="spellStart"/>
       <w:r>
@@ -3290,15 +3033,7 @@
       </w:pPr>
       <w:bookmarkStart w:id="13" w:name="_Toc11246549"/>
       <w:r>
-        <w:t>Langkah-</w:t>
-      </w:r>
-      <w:proofErr w:type="spellStart"/>
-      <w:r>
-        <w:t>langkah</w:t>
-      </w:r>
-      <w:proofErr w:type="spellEnd"/>
-      <w:r>
-        <w:t xml:space="preserve"> </w:t>
+        <w:t xml:space="preserve">Langkah-langkah </w:t>
       </w:r>
       <w:proofErr w:type="spellStart"/>
       <w:r>
@@ -3380,7 +3115,7 @@
                           <pic:cNvPicPr/>
                         </pic:nvPicPr>
                         <pic:blipFill>
-                          <a:blip r:embed="rId21"/>
+                          <a:blip r:embed="rId22"/>
                           <a:stretch>
                             <a:fillRect/>
                           </a:stretch>
@@ -3448,13 +3183,8 @@
           <w:numId w:val="4"/>
         </w:numPr>
       </w:pPr>
-      <w:proofErr w:type="spellStart"/>
-      <w:r>
-        <w:t>Modifikasi</w:t>
-      </w:r>
-      <w:proofErr w:type="spellEnd"/>
-      <w:r>
-        <w:t xml:space="preserve"> class </w:t>
+      <w:r>
+        <w:t xml:space="preserve">Modifikasi class </w:t>
       </w:r>
       <w:proofErr w:type="spellStart"/>
       <w:r>
@@ -3486,15 +3216,7 @@
       </w:r>
       <w:proofErr w:type="spellEnd"/>
       <w:r>
-        <w:t xml:space="preserve"> </w:t>
-      </w:r>
-      <w:proofErr w:type="spellStart"/>
-      <w:r>
-        <w:t>menggunakan</w:t>
-      </w:r>
-      <w:proofErr w:type="spellEnd"/>
-      <w:r>
-        <w:t xml:space="preserve"> constructor </w:t>
+        <w:t xml:space="preserve"> menggunakan constructor </w:t>
       </w:r>
       <w:proofErr w:type="spellStart"/>
       <w:r>
@@ -3542,7 +3264,7 @@
                           <pic:cNvPicPr/>
                         </pic:nvPicPr>
                         <pic:blipFill>
-                          <a:blip r:embed="rId22"/>
+                          <a:blip r:embed="rId23"/>
                           <a:stretch>
                             <a:fillRect/>
                           </a:stretch>
@@ -3636,14 +3358,8 @@
         <w:outlineLvl w:val="2"/>
       </w:pPr>
       <w:bookmarkStart w:id="14" w:name="_Toc11246550"/>
-      <w:proofErr w:type="spellStart"/>
-      <w:r>
-        <w:lastRenderedPageBreak/>
-        <w:t>Verifikasi</w:t>
-      </w:r>
-      <w:proofErr w:type="spellEnd"/>
-      <w:r>
-        <w:t xml:space="preserve"> Hasil </w:t>
+      <w:r>
+        <w:t xml:space="preserve">Verifikasi Hasil </w:t>
       </w:r>
       <w:proofErr w:type="spellStart"/>
       <w:r>
@@ -3659,63 +3375,7 @@
       </w:r>
       <w:proofErr w:type="spellEnd"/>
       <w:r>
-        <w:t xml:space="preserve"> </w:t>
-      </w:r>
-      <w:proofErr w:type="spellStart"/>
-      <w:r>
-        <w:t>hasil</w:t>
-      </w:r>
-      <w:proofErr w:type="spellEnd"/>
-      <w:r>
-        <w:t xml:space="preserve"> compile </w:t>
-      </w:r>
-      <w:proofErr w:type="spellStart"/>
-      <w:r>
-        <w:t>kode</w:t>
-      </w:r>
-      <w:proofErr w:type="spellEnd"/>
-      <w:r>
-        <w:t xml:space="preserve"> program </w:t>
-      </w:r>
-      <w:proofErr w:type="spellStart"/>
-      <w:r>
-        <w:t>anda</w:t>
-      </w:r>
-      <w:proofErr w:type="spellEnd"/>
-      <w:r>
-        <w:t xml:space="preserve"> </w:t>
-      </w:r>
-      <w:proofErr w:type="spellStart"/>
-      <w:r>
-        <w:t>dengan</w:t>
-      </w:r>
-      <w:proofErr w:type="spellEnd"/>
-      <w:r>
-        <w:t xml:space="preserve"> </w:t>
-      </w:r>
-      <w:proofErr w:type="spellStart"/>
-      <w:r>
-        <w:t>gambar</w:t>
-      </w:r>
-      <w:proofErr w:type="spellEnd"/>
-      <w:r>
-        <w:t xml:space="preserve"> </w:t>
-      </w:r>
-      <w:proofErr w:type="spellStart"/>
-      <w:r>
-        <w:t>berikut</w:t>
-      </w:r>
-      <w:proofErr w:type="spellEnd"/>
-      <w:r>
-        <w:t xml:space="preserve"> </w:t>
-      </w:r>
-      <w:proofErr w:type="spellStart"/>
-      <w:r>
-        <w:t>ini</w:t>
-      </w:r>
-      <w:proofErr w:type="spellEnd"/>
-      <w:r>
-        <w:t>.</w:t>
+        <w:t xml:space="preserve"> hasil compile kode program anda dengan gambar berikut ini.</w:t>
       </w:r>
     </w:p>
     <w:p>
@@ -3750,7 +3410,7 @@
                     <pic:cNvPicPr/>
                   </pic:nvPicPr>
                   <pic:blipFill>
-                    <a:blip r:embed="rId20"/>
+                    <a:blip r:embed="rId21"/>
                     <a:stretch>
                       <a:fillRect/>
                     </a:stretch>
@@ -3785,11 +3445,10 @@
         </w:numPr>
         <w:outlineLvl w:val="2"/>
       </w:pPr>
-      <w:proofErr w:type="spellStart"/>
-      <w:r>
+      <w:r>
+        <w:lastRenderedPageBreak/>
         <w:t>Pertanyaan</w:t>
       </w:r>
-      <w:proofErr w:type="spellEnd"/>
     </w:p>
     <w:p>
       <w:pPr>
@@ -3805,23 +3464,7 @@
       </w:r>
       <w:proofErr w:type="spellEnd"/>
       <w:r>
-        <w:t xml:space="preserve"> </w:t>
-      </w:r>
-      <w:proofErr w:type="spellStart"/>
-      <w:r>
-        <w:t>terjadi</w:t>
-      </w:r>
-      <w:proofErr w:type="spellEnd"/>
-      <w:r>
-        <w:t xml:space="preserve"> compile error pada </w:t>
-      </w:r>
-      <w:proofErr w:type="spellStart"/>
-      <w:r>
-        <w:t>langkah</w:t>
-      </w:r>
-      <w:proofErr w:type="spellEnd"/>
-      <w:r>
-        <w:t xml:space="preserve"> no 2?</w:t>
+        <w:t xml:space="preserve"> terjadi compile error pada langkah no 2?</w:t>
       </w:r>
     </w:p>
     <w:p>
@@ -3832,9 +3475,12 @@
           <w:numId w:val="23"/>
         </w:numPr>
       </w:pPr>
-      <w:proofErr w:type="spellStart"/>
-      <w:r>
-        <w:t>Apakah</w:t>
+      <w:r>
+        <w:t xml:space="preserve">Apakah suatu class </w:t>
+      </w:r>
+      <w:proofErr w:type="spellStart"/>
+      <w:r>
+        <w:t>dapat</w:t>
       </w:r>
       <w:proofErr w:type="spellEnd"/>
       <w:r>
@@ -3842,35 +3488,11 @@
       </w:r>
       <w:proofErr w:type="spellStart"/>
       <w:r>
-        <w:t>suatu</w:t>
-      </w:r>
-      <w:proofErr w:type="spellEnd"/>
-      <w:r>
-        <w:t xml:space="preserve"> class </w:t>
-      </w:r>
-      <w:proofErr w:type="spellStart"/>
-      <w:r>
-        <w:t>dapat</w:t>
-      </w:r>
-      <w:proofErr w:type="spellEnd"/>
-      <w:r>
-        <w:t xml:space="preserve"> </w:t>
-      </w:r>
-      <w:proofErr w:type="spellStart"/>
-      <w:r>
         <w:t>memiliki</w:t>
       </w:r>
       <w:proofErr w:type="spellEnd"/>
       <w:r>
-        <w:t xml:space="preserve"> </w:t>
-      </w:r>
-      <w:proofErr w:type="spellStart"/>
-      <w:r>
-        <w:t>lebih</w:t>
-      </w:r>
-      <w:proofErr w:type="spellEnd"/>
-      <w:r>
-        <w:t xml:space="preserve"> </w:t>
+        <w:t xml:space="preserve"> lebih </w:t>
       </w:r>
       <w:proofErr w:type="spellStart"/>
       <w:r>
@@ -3884,15 +3506,7 @@
         <w:t xml:space="preserve">? </w:t>
       </w:r>
       <w:r>
-        <w:t xml:space="preserve">Jika </w:t>
-      </w:r>
-      <w:proofErr w:type="spellStart"/>
-      <w:r>
-        <w:t>iya</w:t>
-      </w:r>
-      <w:proofErr w:type="spellEnd"/>
-      <w:r>
-        <w:t xml:space="preserve">, </w:t>
+        <w:t xml:space="preserve">Jika iya, </w:t>
       </w:r>
       <w:proofErr w:type="spellStart"/>
       <w:r>
@@ -3916,26 +3530,16 @@
           <w:numId w:val="23"/>
         </w:numPr>
       </w:pPr>
-      <w:proofErr w:type="spellStart"/>
-      <w:r>
-        <w:t>Tambahkan</w:t>
-      </w:r>
-      <w:proofErr w:type="spellEnd"/>
-      <w:r>
-        <w:t xml:space="preserve"> method </w:t>
-      </w:r>
-      <w:proofErr w:type="spellStart"/>
-      <w:proofErr w:type="gramStart"/>
+      <w:r>
+        <w:t xml:space="preserve">Tambahkan method </w:t>
+      </w:r>
+      <w:proofErr w:type="spellStart"/>
       <w:r>
         <w:t>hitungLuas</w:t>
       </w:r>
       <w:proofErr w:type="spellEnd"/>
       <w:r>
-        <w:t>(</w:t>
-      </w:r>
-      <w:proofErr w:type="gramEnd"/>
-      <w:r>
-        <w:t xml:space="preserve">) dan </w:t>
+        <w:t xml:space="preserve">() dan </w:t>
       </w:r>
       <w:proofErr w:type="spellStart"/>
       <w:r>
@@ -3968,31 +3572,7 @@
       </w:r>
       <w:proofErr w:type="spellEnd"/>
       <w:r>
-        <w:t xml:space="preserve"> </w:t>
-      </w:r>
-      <w:proofErr w:type="spellStart"/>
-      <w:r>
-        <w:t>kode</w:t>
-      </w:r>
-      <w:proofErr w:type="spellEnd"/>
-      <w:r>
-        <w:t xml:space="preserve"> program </w:t>
-      </w:r>
-      <w:proofErr w:type="spellStart"/>
-      <w:r>
-        <w:t>untuk</w:t>
-      </w:r>
-      <w:proofErr w:type="spellEnd"/>
-      <w:r>
-        <w:t xml:space="preserve"> </w:t>
-      </w:r>
-      <w:proofErr w:type="spellStart"/>
-      <w:r>
-        <w:t>menampilkan</w:t>
-      </w:r>
-      <w:proofErr w:type="spellEnd"/>
-      <w:r>
-        <w:t xml:space="preserve"> </w:t>
+        <w:t xml:space="preserve"> kode program untuk menampilkan </w:t>
       </w:r>
       <w:proofErr w:type="spellStart"/>
       <w:r>
@@ -4008,23 +3588,7 @@
       </w:r>
       <w:proofErr w:type="spellEnd"/>
       <w:r>
-        <w:t xml:space="preserve"> </w:t>
-      </w:r>
-      <w:proofErr w:type="spellStart"/>
-      <w:r>
-        <w:t>dengan</w:t>
-      </w:r>
-      <w:proofErr w:type="spellEnd"/>
-      <w:r>
-        <w:t xml:space="preserve"> </w:t>
-      </w:r>
-      <w:proofErr w:type="spellStart"/>
-      <w:r>
-        <w:t>contoh</w:t>
-      </w:r>
-      <w:proofErr w:type="spellEnd"/>
-      <w:r>
-        <w:t xml:space="preserve"> output </w:t>
+        <w:t xml:space="preserve"> dengan contoh output </w:t>
       </w:r>
       <w:proofErr w:type="spellStart"/>
       <w:r>
@@ -4032,13 +3596,8 @@
       </w:r>
       <w:proofErr w:type="spellEnd"/>
       <w:r>
-        <w:t xml:space="preserve"> </w:t>
-      </w:r>
-      <w:proofErr w:type="spellStart"/>
-      <w:r>
-        <w:t>berikut</w:t>
-      </w:r>
-      <w:proofErr w:type="spellEnd"/>
+        <w:t xml:space="preserve"> berikut</w:t>
+      </w:r>
       <w:r>
         <w:t>:</w:t>
       </w:r>
@@ -4083,7 +3642,7 @@
                           <pic:cNvPicPr/>
                         </pic:nvPicPr>
                         <pic:blipFill rotWithShape="1">
-                          <a:blip r:embed="rId23"/>
+                          <a:blip r:embed="rId24"/>
                           <a:srcRect t="1743"/>
                           <a:stretch/>
                         </pic:blipFill>
@@ -4122,9 +3681,20 @@
           <w:numId w:val="23"/>
         </w:numPr>
       </w:pPr>
-      <w:proofErr w:type="spellStart"/>
-      <w:r>
-        <w:t>Modifikasi</w:t>
+      <w:r>
+        <w:t xml:space="preserve">Modifikasi kode program pada </w:t>
+      </w:r>
+      <w:proofErr w:type="spellStart"/>
+      <w:r>
+        <w:t>praktikum</w:t>
+      </w:r>
+      <w:proofErr w:type="spellEnd"/>
+      <w:r>
+        <w:t xml:space="preserve"> 3.3 agar length array </w:t>
+      </w:r>
+      <w:proofErr w:type="spellStart"/>
+      <w:r>
+        <w:t>ditentukan</w:t>
       </w:r>
       <w:proofErr w:type="spellEnd"/>
       <w:r>
@@ -4132,51 +3702,11 @@
       </w:r>
       <w:proofErr w:type="spellStart"/>
       <w:r>
-        <w:t>kode</w:t>
-      </w:r>
-      <w:proofErr w:type="spellEnd"/>
-      <w:r>
-        <w:t xml:space="preserve"> program pada </w:t>
-      </w:r>
-      <w:proofErr w:type="spellStart"/>
-      <w:r>
-        <w:t>praktikum</w:t>
-      </w:r>
-      <w:proofErr w:type="spellEnd"/>
-      <w:r>
-        <w:t xml:space="preserve"> 3.3 agar length array </w:t>
-      </w:r>
-      <w:proofErr w:type="spellStart"/>
-      <w:r>
-        <w:t>ditentukan</w:t>
-      </w:r>
-      <w:proofErr w:type="spellEnd"/>
-      <w:r>
-        <w:t xml:space="preserve"> </w:t>
-      </w:r>
-      <w:proofErr w:type="spellStart"/>
-      <w:r>
         <w:t>dari</w:t>
       </w:r>
       <w:proofErr w:type="spellEnd"/>
       <w:r>
-        <w:t xml:space="preserve"> user </w:t>
-      </w:r>
-      <w:proofErr w:type="spellStart"/>
-      <w:r>
-        <w:t>melalui</w:t>
-      </w:r>
-      <w:proofErr w:type="spellEnd"/>
-      <w:r>
-        <w:t xml:space="preserve"> input </w:t>
-      </w:r>
-      <w:proofErr w:type="spellStart"/>
-      <w:r>
-        <w:t>dengan</w:t>
-      </w:r>
-      <w:proofErr w:type="spellEnd"/>
-      <w:r>
-        <w:t xml:space="preserve"> Scanner</w:t>
+        <w:t xml:space="preserve"> user melalui input dengan Scanner</w:t>
       </w:r>
     </w:p>
     <w:p>
@@ -4194,11 +3724,9 @@
         </w:numPr>
         <w:outlineLvl w:val="1"/>
       </w:pPr>
-      <w:proofErr w:type="spellStart"/>
       <w:r>
         <w:t>Tugas</w:t>
       </w:r>
-      <w:proofErr w:type="spellEnd"/>
     </w:p>
     <w:p>
       <w:pPr>
@@ -4221,9 +3749,23 @@
         </w:numPr>
         <w:ind w:left="360"/>
       </w:pPr>
-      <w:proofErr w:type="spellStart"/>
-      <w:r>
-        <w:t>Sebuah</w:t>
+      <w:r>
+        <w:t xml:space="preserve">Sebuah kampus </w:t>
+      </w:r>
+      <w:proofErr w:type="spellStart"/>
+      <w:r>
+        <w:t>membutuhkan</w:t>
+      </w:r>
+      <w:proofErr w:type="spellEnd"/>
+      <w:r>
+        <w:t xml:space="preserve"> program untuk menampilkan </w:t>
+      </w:r>
+      <w:r>
+        <w:t xml:space="preserve">informasi mahasiswa </w:t>
+      </w:r>
+      <w:proofErr w:type="spellStart"/>
+      <w:r>
+        <w:t>berupa</w:t>
       </w:r>
       <w:proofErr w:type="spellEnd"/>
       <w:r>
@@ -4231,7 +3773,24 @@
       </w:r>
       <w:proofErr w:type="spellStart"/>
       <w:r>
-        <w:t>kampus</w:t>
+        <w:t>nama</w:t>
+      </w:r>
+      <w:proofErr w:type="spellEnd"/>
+      <w:r>
+        <w:t xml:space="preserve">, </w:t>
+      </w:r>
+      <w:r>
+        <w:t>NIM</w:t>
+      </w:r>
+      <w:r>
+        <w:t xml:space="preserve">, jenis kelamin dan juga IPK mahasiswa. </w:t>
+      </w:r>
+      <w:r>
+        <w:t xml:space="preserve">Program </w:t>
+      </w:r>
+      <w:proofErr w:type="spellStart"/>
+      <w:r>
+        <w:t>dapat</w:t>
       </w:r>
       <w:proofErr w:type="spellEnd"/>
       <w:r>
@@ -4239,15 +3798,26 @@
       </w:r>
       <w:proofErr w:type="spellStart"/>
       <w:r>
-        <w:t>membutuhkan</w:t>
-      </w:r>
-      <w:proofErr w:type="spellEnd"/>
-      <w:r>
-        <w:t xml:space="preserve"> program </w:t>
-      </w:r>
-      <w:proofErr w:type="spellStart"/>
-      <w:r>
-        <w:t>untuk</w:t>
+        <w:t>menerima</w:t>
+      </w:r>
+      <w:proofErr w:type="spellEnd"/>
+      <w:r>
+        <w:t xml:space="preserve"> input </w:t>
+      </w:r>
+      <w:r>
+        <w:t xml:space="preserve">semua informasi </w:t>
+      </w:r>
+      <w:proofErr w:type="spellStart"/>
+      <w:r>
+        <w:t>tersebut</w:t>
+      </w:r>
+      <w:proofErr w:type="spellEnd"/>
+      <w:r>
+        <w:t xml:space="preserve">, </w:t>
+      </w:r>
+      <w:proofErr w:type="spellStart"/>
+      <w:r>
+        <w:t>kemudian</w:t>
       </w:r>
       <w:proofErr w:type="spellEnd"/>
       <w:r>
@@ -4255,196 +3825,17 @@
       </w:r>
       <w:proofErr w:type="spellStart"/>
       <w:r>
-        <w:t>menampilkan</w:t>
-      </w:r>
-      <w:proofErr w:type="spellEnd"/>
-      <w:r>
-        <w:t xml:space="preserve"> </w:t>
-      </w:r>
-      <w:proofErr w:type="spellStart"/>
-      <w:r>
-        <w:t>informasi</w:t>
-      </w:r>
-      <w:proofErr w:type="spellEnd"/>
-      <w:r>
-        <w:t xml:space="preserve"> </w:t>
-      </w:r>
-      <w:proofErr w:type="spellStart"/>
-      <w:r>
-        <w:t>mahasiswa</w:t>
-      </w:r>
-      <w:proofErr w:type="spellEnd"/>
-      <w:r>
-        <w:t xml:space="preserve"> </w:t>
-      </w:r>
-      <w:proofErr w:type="spellStart"/>
-      <w:r>
-        <w:t>berupa</w:t>
-      </w:r>
-      <w:proofErr w:type="spellEnd"/>
-      <w:r>
-        <w:t xml:space="preserve"> </w:t>
-      </w:r>
-      <w:proofErr w:type="spellStart"/>
-      <w:r>
-        <w:t>nama</w:t>
-      </w:r>
-      <w:proofErr w:type="spellEnd"/>
-      <w:r>
-        <w:t xml:space="preserve">, </w:t>
-      </w:r>
-      <w:r>
-        <w:t>NIM</w:t>
-      </w:r>
-      <w:r>
-        <w:t xml:space="preserve">, </w:t>
-      </w:r>
-      <w:proofErr w:type="spellStart"/>
-      <w:r>
-        <w:t>jenis</w:t>
-      </w:r>
-      <w:proofErr w:type="spellEnd"/>
-      <w:r>
-        <w:t xml:space="preserve"> </w:t>
-      </w:r>
-      <w:proofErr w:type="spellStart"/>
-      <w:r>
-        <w:t>kelamin</w:t>
-      </w:r>
-      <w:proofErr w:type="spellEnd"/>
-      <w:r>
-        <w:t xml:space="preserve"> dan juga IPK </w:t>
-      </w:r>
-      <w:proofErr w:type="spellStart"/>
-      <w:r>
-        <w:t>mahasiswa</w:t>
-      </w:r>
-      <w:proofErr w:type="spellEnd"/>
-      <w:r>
-        <w:t xml:space="preserve">. </w:t>
-      </w:r>
-      <w:r>
-        <w:t xml:space="preserve">Program </w:t>
-      </w:r>
-      <w:proofErr w:type="spellStart"/>
-      <w:r>
-        <w:t>dapat</w:t>
-      </w:r>
-      <w:proofErr w:type="spellEnd"/>
-      <w:r>
-        <w:t xml:space="preserve"> </w:t>
-      </w:r>
-      <w:proofErr w:type="spellStart"/>
-      <w:r>
-        <w:t>menerima</w:t>
-      </w:r>
-      <w:proofErr w:type="spellEnd"/>
-      <w:r>
-        <w:t xml:space="preserve"> input </w:t>
-      </w:r>
-      <w:proofErr w:type="spellStart"/>
-      <w:r>
-        <w:t>semua</w:t>
-      </w:r>
-      <w:proofErr w:type="spellEnd"/>
-      <w:r>
-        <w:t xml:space="preserve"> </w:t>
-      </w:r>
-      <w:proofErr w:type="spellStart"/>
-      <w:r>
-        <w:t>informasi</w:t>
-      </w:r>
-      <w:proofErr w:type="spellEnd"/>
-      <w:r>
-        <w:t xml:space="preserve"> </w:t>
-      </w:r>
-      <w:proofErr w:type="spellStart"/>
-      <w:r>
-        <w:t>tersebut</w:t>
-      </w:r>
-      <w:proofErr w:type="spellEnd"/>
-      <w:r>
-        <w:t xml:space="preserve">, </w:t>
-      </w:r>
-      <w:proofErr w:type="spellStart"/>
-      <w:r>
-        <w:t>kemudian</w:t>
-      </w:r>
-      <w:proofErr w:type="spellEnd"/>
-      <w:r>
-        <w:t xml:space="preserve"> </w:t>
-      </w:r>
-      <w:proofErr w:type="spellStart"/>
-      <w:r>
         <w:t>menampilkanya</w:t>
       </w:r>
       <w:proofErr w:type="spellEnd"/>
       <w:r>
-        <w:t xml:space="preserve"> </w:t>
-      </w:r>
-      <w:proofErr w:type="spellStart"/>
-      <w:r>
-        <w:t>kembali</w:t>
-      </w:r>
-      <w:proofErr w:type="spellEnd"/>
-      <w:r>
-        <w:t xml:space="preserve"> </w:t>
-      </w:r>
-      <w:proofErr w:type="spellStart"/>
-      <w:r>
-        <w:t>ke</w:t>
-      </w:r>
-      <w:proofErr w:type="spellEnd"/>
-      <w:r>
-        <w:t xml:space="preserve"> user. </w:t>
-      </w:r>
-      <w:proofErr w:type="spellStart"/>
-      <w:r>
-        <w:t>Tambahkan</w:t>
-      </w:r>
-      <w:proofErr w:type="spellEnd"/>
-      <w:r>
-        <w:t xml:space="preserve"> </w:t>
-      </w:r>
-      <w:proofErr w:type="spellStart"/>
-      <w:r>
-        <w:t>informasi</w:t>
-      </w:r>
-      <w:proofErr w:type="spellEnd"/>
-      <w:r>
-        <w:t xml:space="preserve"> rata-rata IPK pada </w:t>
-      </w:r>
-      <w:proofErr w:type="spellStart"/>
-      <w:r>
-        <w:t>bagian</w:t>
-      </w:r>
-      <w:proofErr w:type="spellEnd"/>
-      <w:r>
-        <w:t xml:space="preserve"> </w:t>
-      </w:r>
-      <w:proofErr w:type="spellStart"/>
-      <w:r>
-        <w:t>akhir</w:t>
-      </w:r>
-      <w:proofErr w:type="spellEnd"/>
-      <w:r>
-        <w:t xml:space="preserve">. </w:t>
-      </w:r>
-      <w:proofErr w:type="spellStart"/>
-      <w:r>
-        <w:t>Gunakan</w:t>
-      </w:r>
-      <w:proofErr w:type="spellEnd"/>
-      <w:r>
-        <w:t xml:space="preserve"> looping </w:t>
-      </w:r>
-      <w:proofErr w:type="spellStart"/>
-      <w:r>
-        <w:t>dengan</w:t>
-      </w:r>
-      <w:proofErr w:type="spellEnd"/>
-      <w:r>
-        <w:t xml:space="preserve"> </w:t>
+        <w:t xml:space="preserve"> kembali ke user. </w:t>
+      </w:r>
+      <w:r>
+        <w:t xml:space="preserve">Tambahkan informasi rata-rata IPK pada bagian akhir. </w:t>
+      </w:r>
+      <w:r>
+        <w:t xml:space="preserve">Gunakan looping dengan </w:t>
       </w:r>
       <w:r>
         <w:rPr>
@@ -4460,13 +3851,8 @@
         </w:rPr>
         <w:t xml:space="preserve"> </w:t>
       </w:r>
-      <w:proofErr w:type="spellStart"/>
-      <w:r>
-        <w:t>untuk</w:t>
-      </w:r>
-      <w:proofErr w:type="spellEnd"/>
-      <w:r>
-        <w:t xml:space="preserve"> </w:t>
+      <w:r>
+        <w:t xml:space="preserve">untuk </w:t>
       </w:r>
       <w:proofErr w:type="spellStart"/>
       <w:r>
@@ -4474,23 +3860,7 @@
       </w:r>
       <w:proofErr w:type="spellEnd"/>
       <w:r>
-        <w:t xml:space="preserve"> object. </w:t>
-      </w:r>
-      <w:proofErr w:type="spellStart"/>
-      <w:r>
-        <w:t>Gunakan</w:t>
-      </w:r>
-      <w:proofErr w:type="spellEnd"/>
-      <w:r>
-        <w:t xml:space="preserve"> looping </w:t>
-      </w:r>
-      <w:proofErr w:type="spellStart"/>
-      <w:r>
-        <w:t>dengan</w:t>
-      </w:r>
-      <w:proofErr w:type="spellEnd"/>
-      <w:r>
-        <w:t xml:space="preserve"> </w:t>
+        <w:t xml:space="preserve"> object. Gunakan looping dengan </w:t>
       </w:r>
       <w:r>
         <w:rPr>
@@ -4506,13 +3876,8 @@
         </w:rPr>
         <w:t xml:space="preserve"> </w:t>
       </w:r>
-      <w:proofErr w:type="spellStart"/>
-      <w:r>
-        <w:t>untuk</w:t>
-      </w:r>
-      <w:proofErr w:type="spellEnd"/>
-      <w:r>
-        <w:t xml:space="preserve"> </w:t>
+      <w:r>
+        <w:t xml:space="preserve">untuk </w:t>
       </w:r>
       <w:proofErr w:type="spellStart"/>
       <w:r>
@@ -4520,15 +3885,7 @@
       </w:r>
       <w:proofErr w:type="spellEnd"/>
       <w:r>
-        <w:t xml:space="preserve"> data </w:t>
-      </w:r>
-      <w:proofErr w:type="spellStart"/>
-      <w:r>
-        <w:t>ke</w:t>
-      </w:r>
-      <w:proofErr w:type="spellEnd"/>
-      <w:r>
-        <w:t xml:space="preserve"> </w:t>
+        <w:t xml:space="preserve"> data ke </w:t>
       </w:r>
       <w:proofErr w:type="spellStart"/>
       <w:r>
@@ -4554,13 +3911,8 @@
         <w:pStyle w:val="ListParagraph"/>
         <w:ind w:left="360" w:firstLine="0"/>
       </w:pPr>
-      <w:proofErr w:type="spellStart"/>
-      <w:r>
-        <w:t>Contoh</w:t>
-      </w:r>
-      <w:proofErr w:type="spellEnd"/>
-      <w:r>
-        <w:t xml:space="preserve"> output </w:t>
+      <w:r>
+        <w:t xml:space="preserve">Contoh output </w:t>
       </w:r>
       <w:proofErr w:type="spellStart"/>
       <w:r>
@@ -4568,13 +3920,8 @@
       </w:r>
       <w:proofErr w:type="spellEnd"/>
       <w:r>
-        <w:t xml:space="preserve"> </w:t>
-      </w:r>
-      <w:proofErr w:type="spellStart"/>
-      <w:r>
-        <w:t>berikut</w:t>
-      </w:r>
-      <w:proofErr w:type="spellEnd"/>
+        <w:t xml:space="preserve"> berikut</w:t>
+      </w:r>
       <w:r>
         <w:t>:</w:t>
       </w:r>
@@ -4611,43 +3958,7 @@
                 <w:sz w:val="16"/>
                 <w:szCs w:val="24"/>
               </w:rPr>
-              <w:t xml:space="preserve">Masukkan data </w:t>
-            </w:r>
-            <w:proofErr w:type="spellStart"/>
-            <w:r>
-              <w:rPr>
-                <w:rFonts w:ascii="Lucida Console" w:hAnsi="Lucida Console"/>
-                <w:sz w:val="16"/>
-                <w:szCs w:val="24"/>
-              </w:rPr>
-              <w:t>mahasiswa</w:t>
-            </w:r>
-            <w:proofErr w:type="spellEnd"/>
-            <w:r>
-              <w:rPr>
-                <w:rFonts w:ascii="Lucida Console" w:hAnsi="Lucida Console"/>
-                <w:sz w:val="16"/>
-                <w:szCs w:val="24"/>
-              </w:rPr>
-              <w:t xml:space="preserve"> </w:t>
-            </w:r>
-            <w:proofErr w:type="spellStart"/>
-            <w:r>
-              <w:rPr>
-                <w:rFonts w:ascii="Lucida Console" w:hAnsi="Lucida Console"/>
-                <w:sz w:val="16"/>
-                <w:szCs w:val="24"/>
-              </w:rPr>
-              <w:t>ke</w:t>
-            </w:r>
-            <w:proofErr w:type="spellEnd"/>
-            <w:r>
-              <w:rPr>
-                <w:rFonts w:ascii="Lucida Console" w:hAnsi="Lucida Console"/>
-                <w:sz w:val="16"/>
-                <w:szCs w:val="24"/>
-              </w:rPr>
-              <w:t>- 1</w:t>
+              <w:t>Masukkan data mahasiswa ke- 1</w:t>
             </w:r>
           </w:p>
           <w:p>
@@ -4670,7 +3981,6 @@
               <w:t xml:space="preserve">Masukkan </w:t>
             </w:r>
             <w:proofErr w:type="spellStart"/>
-            <w:proofErr w:type="gramStart"/>
             <w:r>
               <w:rPr>
                 <w:rFonts w:ascii="Lucida Console" w:hAnsi="Lucida Console"/>
@@ -4680,7 +3990,6 @@
               <w:t>nama:Rina</w:t>
             </w:r>
             <w:proofErr w:type="spellEnd"/>
-            <w:proofErr w:type="gramEnd"/>
           </w:p>
           <w:p>
             <w:pPr>
@@ -4735,25 +4044,7 @@
                 <w:sz w:val="16"/>
                 <w:szCs w:val="24"/>
               </w:rPr>
-              <w:t xml:space="preserve">Masukkan </w:t>
-            </w:r>
-            <w:proofErr w:type="spellStart"/>
-            <w:r>
-              <w:rPr>
-                <w:rFonts w:ascii="Lucida Console" w:hAnsi="Lucida Console"/>
-                <w:sz w:val="16"/>
-                <w:szCs w:val="24"/>
-              </w:rPr>
-              <w:t>jenis</w:t>
-            </w:r>
-            <w:proofErr w:type="spellEnd"/>
-            <w:r>
-              <w:rPr>
-                <w:rFonts w:ascii="Lucida Console" w:hAnsi="Lucida Console"/>
-                <w:sz w:val="16"/>
-                <w:szCs w:val="24"/>
-              </w:rPr>
-              <w:t xml:space="preserve"> </w:t>
+              <w:t xml:space="preserve">Masukkan jenis </w:t>
             </w:r>
             <w:proofErr w:type="spellStart"/>
             <w:r>
@@ -4823,43 +4114,7 @@
                 <w:sz w:val="16"/>
                 <w:szCs w:val="24"/>
               </w:rPr>
-              <w:t xml:space="preserve">Masukkan data </w:t>
-            </w:r>
-            <w:proofErr w:type="spellStart"/>
-            <w:r>
-              <w:rPr>
-                <w:rFonts w:ascii="Lucida Console" w:hAnsi="Lucida Console"/>
-                <w:sz w:val="16"/>
-                <w:szCs w:val="24"/>
-              </w:rPr>
-              <w:t>mahasiswa</w:t>
-            </w:r>
-            <w:proofErr w:type="spellEnd"/>
-            <w:r>
-              <w:rPr>
-                <w:rFonts w:ascii="Lucida Console" w:hAnsi="Lucida Console"/>
-                <w:sz w:val="16"/>
-                <w:szCs w:val="24"/>
-              </w:rPr>
-              <w:t xml:space="preserve"> </w:t>
-            </w:r>
-            <w:proofErr w:type="spellStart"/>
-            <w:r>
-              <w:rPr>
-                <w:rFonts w:ascii="Lucida Console" w:hAnsi="Lucida Console"/>
-                <w:sz w:val="16"/>
-                <w:szCs w:val="24"/>
-              </w:rPr>
-              <w:t>ke</w:t>
-            </w:r>
-            <w:proofErr w:type="spellEnd"/>
-            <w:r>
-              <w:rPr>
-                <w:rFonts w:ascii="Lucida Console" w:hAnsi="Lucida Console"/>
-                <w:sz w:val="16"/>
-                <w:szCs w:val="24"/>
-              </w:rPr>
-              <w:t>- 2</w:t>
+              <w:t>Masukkan data mahasiswa ke- 2</w:t>
             </w:r>
           </w:p>
           <w:p>
@@ -4882,7 +4137,6 @@
               <w:t xml:space="preserve">Masukkan </w:t>
             </w:r>
             <w:proofErr w:type="spellStart"/>
-            <w:proofErr w:type="gramStart"/>
             <w:r>
               <w:rPr>
                 <w:rFonts w:ascii="Lucida Console" w:hAnsi="Lucida Console"/>
@@ -4892,7 +4146,6 @@
               <w:t>nama:Rio</w:t>
             </w:r>
             <w:proofErr w:type="spellEnd"/>
-            <w:proofErr w:type="gramEnd"/>
           </w:p>
           <w:p>
             <w:pPr>
@@ -4947,28 +4200,9 @@
                 <w:sz w:val="16"/>
                 <w:szCs w:val="24"/>
               </w:rPr>
-              <w:t xml:space="preserve">Masukkan </w:t>
+              <w:t xml:space="preserve">Masukkan jenis </w:t>
             </w:r>
             <w:proofErr w:type="spellStart"/>
-            <w:r>
-              <w:rPr>
-                <w:rFonts w:ascii="Lucida Console" w:hAnsi="Lucida Console"/>
-                <w:sz w:val="16"/>
-                <w:szCs w:val="24"/>
-              </w:rPr>
-              <w:t>jenis</w:t>
-            </w:r>
-            <w:proofErr w:type="spellEnd"/>
-            <w:r>
-              <w:rPr>
-                <w:rFonts w:ascii="Lucida Console" w:hAnsi="Lucida Console"/>
-                <w:sz w:val="16"/>
-                <w:szCs w:val="24"/>
-              </w:rPr>
-              <w:t xml:space="preserve"> </w:t>
-            </w:r>
-            <w:proofErr w:type="spellStart"/>
-            <w:proofErr w:type="gramStart"/>
             <w:r>
               <w:rPr>
                 <w:rFonts w:ascii="Lucida Console" w:hAnsi="Lucida Console"/>
@@ -4978,7 +4212,6 @@
               <w:t>kelamin:L</w:t>
             </w:r>
             <w:proofErr w:type="spellEnd"/>
-            <w:proofErr w:type="gramEnd"/>
           </w:p>
           <w:p>
             <w:pPr>
@@ -5029,43 +4262,7 @@
                 <w:sz w:val="16"/>
                 <w:szCs w:val="24"/>
               </w:rPr>
-              <w:t xml:space="preserve">Masukkan data </w:t>
-            </w:r>
-            <w:proofErr w:type="spellStart"/>
-            <w:r>
-              <w:rPr>
-                <w:rFonts w:ascii="Lucida Console" w:hAnsi="Lucida Console"/>
-                <w:sz w:val="16"/>
-                <w:szCs w:val="24"/>
-              </w:rPr>
-              <w:t>mahasiswa</w:t>
-            </w:r>
-            <w:proofErr w:type="spellEnd"/>
-            <w:r>
-              <w:rPr>
-                <w:rFonts w:ascii="Lucida Console" w:hAnsi="Lucida Console"/>
-                <w:sz w:val="16"/>
-                <w:szCs w:val="24"/>
-              </w:rPr>
-              <w:t xml:space="preserve"> </w:t>
-            </w:r>
-            <w:proofErr w:type="spellStart"/>
-            <w:r>
-              <w:rPr>
-                <w:rFonts w:ascii="Lucida Console" w:hAnsi="Lucida Console"/>
-                <w:sz w:val="16"/>
-                <w:szCs w:val="24"/>
-              </w:rPr>
-              <w:t>ke</w:t>
-            </w:r>
-            <w:proofErr w:type="spellEnd"/>
-            <w:r>
-              <w:rPr>
-                <w:rFonts w:ascii="Lucida Console" w:hAnsi="Lucida Console"/>
-                <w:sz w:val="16"/>
-                <w:szCs w:val="24"/>
-              </w:rPr>
-              <w:t>- 3</w:t>
+              <w:t>Masukkan data mahasiswa ke- 3</w:t>
             </w:r>
           </w:p>
           <w:p>
@@ -5088,7 +4285,6 @@
               <w:t xml:space="preserve">Masukkan </w:t>
             </w:r>
             <w:proofErr w:type="spellStart"/>
-            <w:proofErr w:type="gramStart"/>
             <w:r>
               <w:rPr>
                 <w:rFonts w:ascii="Lucida Console" w:hAnsi="Lucida Console"/>
@@ -5098,7 +4294,6 @@
               <w:t>nama:Reza</w:t>
             </w:r>
             <w:proofErr w:type="spellEnd"/>
-            <w:proofErr w:type="gramEnd"/>
           </w:p>
           <w:p>
             <w:pPr>
@@ -5153,28 +4348,9 @@
                 <w:sz w:val="16"/>
                 <w:szCs w:val="24"/>
               </w:rPr>
-              <w:t xml:space="preserve">Masukkan </w:t>
+              <w:t xml:space="preserve">Masukkan jenis </w:t>
             </w:r>
             <w:proofErr w:type="spellStart"/>
-            <w:r>
-              <w:rPr>
-                <w:rFonts w:ascii="Lucida Console" w:hAnsi="Lucida Console"/>
-                <w:sz w:val="16"/>
-                <w:szCs w:val="24"/>
-              </w:rPr>
-              <w:t>jenis</w:t>
-            </w:r>
-            <w:proofErr w:type="spellEnd"/>
-            <w:r>
-              <w:rPr>
-                <w:rFonts w:ascii="Lucida Console" w:hAnsi="Lucida Console"/>
-                <w:sz w:val="16"/>
-                <w:szCs w:val="24"/>
-              </w:rPr>
-              <w:t xml:space="preserve"> </w:t>
-            </w:r>
-            <w:proofErr w:type="spellStart"/>
-            <w:proofErr w:type="gramStart"/>
             <w:r>
               <w:rPr>
                 <w:rFonts w:ascii="Lucida Console" w:hAnsi="Lucida Console"/>
@@ -5184,7 +4360,6 @@
               <w:t>kelamin:L</w:t>
             </w:r>
             <w:proofErr w:type="spellEnd"/>
-            <w:proofErr w:type="gramEnd"/>
           </w:p>
           <w:p>
             <w:pPr>
@@ -5247,25 +4422,7 @@
                 <w:sz w:val="16"/>
                 <w:szCs w:val="24"/>
               </w:rPr>
-              <w:t xml:space="preserve">Data </w:t>
-            </w:r>
-            <w:proofErr w:type="spellStart"/>
-            <w:r>
-              <w:rPr>
-                <w:rFonts w:ascii="Lucida Console" w:hAnsi="Lucida Console"/>
-                <w:sz w:val="16"/>
-                <w:szCs w:val="24"/>
-              </w:rPr>
-              <w:t>Mahasiswa</w:t>
-            </w:r>
-            <w:proofErr w:type="spellEnd"/>
-            <w:r>
-              <w:rPr>
-                <w:rFonts w:ascii="Lucida Console" w:hAnsi="Lucida Console"/>
-                <w:sz w:val="16"/>
-                <w:szCs w:val="24"/>
-              </w:rPr>
-              <w:t xml:space="preserve"> ke-1</w:t>
+              <w:t>Data Mahasiswa ke-1</w:t>
             </w:r>
           </w:p>
           <w:p>
@@ -5341,25 +4498,7 @@
                 <w:sz w:val="16"/>
                 <w:szCs w:val="24"/>
               </w:rPr>
-              <w:t xml:space="preserve">Jenis </w:t>
-            </w:r>
-            <w:proofErr w:type="spellStart"/>
-            <w:r>
-              <w:rPr>
-                <w:rFonts w:ascii="Lucida Console" w:hAnsi="Lucida Console"/>
-                <w:sz w:val="16"/>
-                <w:szCs w:val="24"/>
-              </w:rPr>
-              <w:t>kelamin</w:t>
-            </w:r>
-            <w:proofErr w:type="spellEnd"/>
-            <w:r>
-              <w:rPr>
-                <w:rFonts w:ascii="Lucida Console" w:hAnsi="Lucida Console"/>
-                <w:sz w:val="16"/>
-                <w:szCs w:val="24"/>
-              </w:rPr>
-              <w:t>: P</w:t>
+              <w:t>Jenis kelamin: P</w:t>
             </w:r>
           </w:p>
           <w:p>
@@ -5407,25 +4546,7 @@
                 <w:sz w:val="16"/>
                 <w:szCs w:val="24"/>
               </w:rPr>
-              <w:t xml:space="preserve">Data </w:t>
-            </w:r>
-            <w:proofErr w:type="spellStart"/>
-            <w:r>
-              <w:rPr>
-                <w:rFonts w:ascii="Lucida Console" w:hAnsi="Lucida Console"/>
-                <w:sz w:val="16"/>
-                <w:szCs w:val="24"/>
-              </w:rPr>
-              <w:t>Mahasiswa</w:t>
-            </w:r>
-            <w:proofErr w:type="spellEnd"/>
-            <w:r>
-              <w:rPr>
-                <w:rFonts w:ascii="Lucida Console" w:hAnsi="Lucida Console"/>
-                <w:sz w:val="16"/>
-                <w:szCs w:val="24"/>
-              </w:rPr>
-              <w:t xml:space="preserve"> ke-2</w:t>
+              <w:t>Data Mahasiswa ke-2</w:t>
             </w:r>
           </w:p>
           <w:p>
@@ -5503,25 +4624,7 @@
                 <w:sz w:val="16"/>
                 <w:szCs w:val="24"/>
               </w:rPr>
-              <w:t xml:space="preserve">Jenis </w:t>
-            </w:r>
-            <w:proofErr w:type="spellStart"/>
-            <w:r>
-              <w:rPr>
-                <w:rFonts w:ascii="Lucida Console" w:hAnsi="Lucida Console"/>
-                <w:sz w:val="16"/>
-                <w:szCs w:val="24"/>
-              </w:rPr>
-              <w:t>kelamin</w:t>
-            </w:r>
-            <w:proofErr w:type="spellEnd"/>
-            <w:r>
-              <w:rPr>
-                <w:rFonts w:ascii="Lucida Console" w:hAnsi="Lucida Console"/>
-                <w:sz w:val="16"/>
-                <w:szCs w:val="24"/>
-              </w:rPr>
-              <w:t>: L</w:t>
+              <w:t>Jenis kelamin: L</w:t>
             </w:r>
           </w:p>
           <w:p>
@@ -5561,25 +4664,7 @@
                 <w:sz w:val="16"/>
                 <w:szCs w:val="24"/>
               </w:rPr>
-              <w:t xml:space="preserve">Data </w:t>
-            </w:r>
-            <w:proofErr w:type="spellStart"/>
-            <w:r>
-              <w:rPr>
-                <w:rFonts w:ascii="Lucida Console" w:hAnsi="Lucida Console"/>
-                <w:sz w:val="16"/>
-                <w:szCs w:val="24"/>
-              </w:rPr>
-              <w:t>Mahasiswa</w:t>
-            </w:r>
-            <w:proofErr w:type="spellEnd"/>
-            <w:r>
-              <w:rPr>
-                <w:rFonts w:ascii="Lucida Console" w:hAnsi="Lucida Console"/>
-                <w:sz w:val="16"/>
-                <w:szCs w:val="24"/>
-              </w:rPr>
-              <w:t xml:space="preserve"> ke-3</w:t>
+              <w:t>Data Mahasiswa ke-3</w:t>
             </w:r>
           </w:p>
           <w:p>
@@ -5657,25 +4742,7 @@
                 <w:sz w:val="16"/>
                 <w:szCs w:val="24"/>
               </w:rPr>
-              <w:t xml:space="preserve">Jenis </w:t>
-            </w:r>
-            <w:proofErr w:type="spellStart"/>
-            <w:r>
-              <w:rPr>
-                <w:rFonts w:ascii="Lucida Console" w:hAnsi="Lucida Console"/>
-                <w:sz w:val="16"/>
-                <w:szCs w:val="24"/>
-              </w:rPr>
-              <w:t>kelamin</w:t>
-            </w:r>
-            <w:proofErr w:type="spellEnd"/>
-            <w:r>
-              <w:rPr>
-                <w:rFonts w:ascii="Lucida Console" w:hAnsi="Lucida Console"/>
-                <w:sz w:val="16"/>
-                <w:szCs w:val="24"/>
-              </w:rPr>
-              <w:t>: L</w:t>
+              <w:t>Jenis kelamin: L</w:t>
             </w:r>
           </w:p>
           <w:p>
@@ -5778,39 +4845,7 @@
       </w:r>
       <w:proofErr w:type="spellEnd"/>
       <w:r>
-        <w:t xml:space="preserve"> </w:t>
-      </w:r>
-      <w:proofErr w:type="spellStart"/>
-      <w:r>
-        <w:t>tugas</w:t>
-      </w:r>
-      <w:proofErr w:type="spellEnd"/>
-      <w:r>
-        <w:t xml:space="preserve"> ASD Teori no 1 </w:t>
-      </w:r>
-      <w:proofErr w:type="spellStart"/>
-      <w:r>
-        <w:t>ke</w:t>
-      </w:r>
-      <w:proofErr w:type="spellEnd"/>
-      <w:r>
-        <w:t xml:space="preserve"> </w:t>
-      </w:r>
-      <w:proofErr w:type="spellStart"/>
-      <w:r>
-        <w:t>dalam</w:t>
-      </w:r>
-      <w:proofErr w:type="spellEnd"/>
-      <w:r>
-        <w:t xml:space="preserve"> </w:t>
-      </w:r>
-      <w:proofErr w:type="spellStart"/>
-      <w:r>
-        <w:t>kode</w:t>
-      </w:r>
-      <w:proofErr w:type="spellEnd"/>
-      <w:r>
-        <w:t xml:space="preserve"> program. </w:t>
+        <w:t xml:space="preserve"> tugas ASD Teori no 1 ke dalam kode program. </w:t>
       </w:r>
       <w:proofErr w:type="spellStart"/>
       <w:r>
@@ -5850,15 +4885,7 @@
       </w:r>
       <w:proofErr w:type="spellEnd"/>
       <w:r>
-        <w:t xml:space="preserve"> pada </w:t>
-      </w:r>
-      <w:proofErr w:type="spellStart"/>
-      <w:r>
-        <w:t>Tugas</w:t>
-      </w:r>
-      <w:proofErr w:type="spellEnd"/>
-      <w:r>
-        <w:t xml:space="preserve"> no 1.</w:t>
+        <w:t xml:space="preserve"> pada Tugas no 1.</w:t>
       </w:r>
     </w:p>
     <w:p>
@@ -5872,10 +4899,10 @@
       </w:pPr>
     </w:p>
     <w:sectPr>
-      <w:headerReference w:type="default" r:id="rId24"/>
-      <w:footerReference w:type="default" r:id="rId25"/>
-      <w:headerReference w:type="first" r:id="rId26"/>
-      <w:footerReference w:type="first" r:id="rId27"/>
+      <w:headerReference w:type="default" r:id="rId25"/>
+      <w:footerReference w:type="default" r:id="rId26"/>
+      <w:headerReference w:type="first" r:id="rId27"/>
+      <w:footerReference w:type="first" r:id="rId28"/>
       <w:pgSz w:w="11906" w:h="16838" w:code="9"/>
       <w:pgMar w:top="1440" w:right="1440" w:bottom="1440" w:left="1469" w:header="720" w:footer="720" w:gutter="0"/>
       <w:pgNumType w:start="1"/>
@@ -6091,23 +5118,13 @@
                                   <w:szCs w:val="24"/>
                                 </w:rPr>
                               </w:pPr>
-                              <w:proofErr w:type="spellStart"/>
                               <w:r>
                                 <w:rPr>
                                   <w:rFonts w:ascii="Bahnschrift SemiBold SemiConden" w:hAnsi="Bahnschrift SemiBold SemiConden"/>
                                   <w:color w:val="0070C0"/>
                                   <w:szCs w:val="24"/>
                                 </w:rPr>
-                                <w:t>Jurusan</w:t>
-                              </w:r>
-                              <w:proofErr w:type="spellEnd"/>
-                              <w:r>
-                                <w:rPr>
-                                  <w:rFonts w:ascii="Bahnschrift SemiBold SemiConden" w:hAnsi="Bahnschrift SemiBold SemiConden"/>
-                                  <w:color w:val="0070C0"/>
-                                  <w:szCs w:val="24"/>
-                                </w:rPr>
-                                <w:t xml:space="preserve"> </w:t>
+                                <w:t>Jurusan Teknologi Informasi-</w:t>
                               </w:r>
                               <w:proofErr w:type="spellStart"/>
                               <w:r>
@@ -6116,25 +5133,7 @@
                                   <w:color w:val="0070C0"/>
                                   <w:szCs w:val="24"/>
                                 </w:rPr>
-                                <w:t>Teknologi</w:t>
-                              </w:r>
-                              <w:proofErr w:type="spellEnd"/>
-                              <w:r>
-                                <w:rPr>
-                                  <w:rFonts w:ascii="Bahnschrift SemiBold SemiConden" w:hAnsi="Bahnschrift SemiBold SemiConden"/>
-                                  <w:color w:val="0070C0"/>
-                                  <w:szCs w:val="24"/>
-                                </w:rPr>
-                                <w:t xml:space="preserve"> </w:t>
-                              </w:r>
-                              <w:proofErr w:type="spellStart"/>
-                              <w:r>
-                                <w:rPr>
-                                  <w:rFonts w:ascii="Bahnschrift SemiBold SemiConden" w:hAnsi="Bahnschrift SemiBold SemiConden"/>
-                                  <w:color w:val="0070C0"/>
-                                  <w:szCs w:val="24"/>
-                                </w:rPr>
-                                <w:t>Informasi-Politeknik</w:t>
+                                <w:t>Politeknik</w:t>
                               </w:r>
                               <w:proofErr w:type="spellEnd"/>
                               <w:r>
@@ -6269,23 +5268,13 @@
                             <w:szCs w:val="24"/>
                           </w:rPr>
                         </w:pPr>
-                        <w:proofErr w:type="spellStart"/>
                         <w:r>
                           <w:rPr>
                             <w:rFonts w:ascii="Bahnschrift SemiBold SemiConden" w:hAnsi="Bahnschrift SemiBold SemiConden"/>
                             <w:color w:val="0070C0"/>
                             <w:szCs w:val="24"/>
                           </w:rPr>
-                          <w:t>Jurusan</w:t>
-                        </w:r>
-                        <w:proofErr w:type="spellEnd"/>
-                        <w:r>
-                          <w:rPr>
-                            <w:rFonts w:ascii="Bahnschrift SemiBold SemiConden" w:hAnsi="Bahnschrift SemiBold SemiConden"/>
-                            <w:color w:val="0070C0"/>
-                            <w:szCs w:val="24"/>
-                          </w:rPr>
-                          <w:t xml:space="preserve"> </w:t>
+                          <w:t>Jurusan Teknologi Informasi-</w:t>
                         </w:r>
                         <w:proofErr w:type="spellStart"/>
                         <w:r>
@@ -6294,25 +5283,7 @@
                             <w:color w:val="0070C0"/>
                             <w:szCs w:val="24"/>
                           </w:rPr>
-                          <w:t>Teknologi</w:t>
-                        </w:r>
-                        <w:proofErr w:type="spellEnd"/>
-                        <w:r>
-                          <w:rPr>
-                            <w:rFonts w:ascii="Bahnschrift SemiBold SemiConden" w:hAnsi="Bahnschrift SemiBold SemiConden"/>
-                            <w:color w:val="0070C0"/>
-                            <w:szCs w:val="24"/>
-                          </w:rPr>
-                          <w:t xml:space="preserve"> </w:t>
-                        </w:r>
-                        <w:proofErr w:type="spellStart"/>
-                        <w:r>
-                          <w:rPr>
-                            <w:rFonts w:ascii="Bahnschrift SemiBold SemiConden" w:hAnsi="Bahnschrift SemiBold SemiConden"/>
-                            <w:color w:val="0070C0"/>
-                            <w:szCs w:val="24"/>
-                          </w:rPr>
-                          <w:t>Informasi-Politeknik</w:t>
+                          <w:t>Politeknik</w:t>
                         </w:r>
                         <w:proofErr w:type="spellEnd"/>
                         <w:r>
@@ -6543,23 +5514,13 @@
                                   <w:szCs w:val="24"/>
                                 </w:rPr>
                               </w:pPr>
-                              <w:proofErr w:type="spellStart"/>
                               <w:r>
                                 <w:rPr>
                                   <w:rFonts w:ascii="Bahnschrift SemiBold SemiConden" w:hAnsi="Bahnschrift SemiBold SemiConden"/>
                                   <w:color w:val="0070C0"/>
                                   <w:szCs w:val="24"/>
                                 </w:rPr>
-                                <w:t>Jurusan</w:t>
-                              </w:r>
-                              <w:proofErr w:type="spellEnd"/>
-                              <w:r>
-                                <w:rPr>
-                                  <w:rFonts w:ascii="Bahnschrift SemiBold SemiConden" w:hAnsi="Bahnschrift SemiBold SemiConden"/>
-                                  <w:color w:val="0070C0"/>
-                                  <w:szCs w:val="24"/>
-                                </w:rPr>
-                                <w:t xml:space="preserve"> </w:t>
+                                <w:t>Jurusan Teknologi Informasi-</w:t>
                               </w:r>
                               <w:proofErr w:type="spellStart"/>
                               <w:r>
@@ -6568,25 +5529,7 @@
                                   <w:color w:val="0070C0"/>
                                   <w:szCs w:val="24"/>
                                 </w:rPr>
-                                <w:t>Teknologi</w:t>
-                              </w:r>
-                              <w:proofErr w:type="spellEnd"/>
-                              <w:r>
-                                <w:rPr>
-                                  <w:rFonts w:ascii="Bahnschrift SemiBold SemiConden" w:hAnsi="Bahnschrift SemiBold SemiConden"/>
-                                  <w:color w:val="0070C0"/>
-                                  <w:szCs w:val="24"/>
-                                </w:rPr>
-                                <w:t xml:space="preserve"> </w:t>
-                              </w:r>
-                              <w:proofErr w:type="spellStart"/>
-                              <w:r>
-                                <w:rPr>
-                                  <w:rFonts w:ascii="Bahnschrift SemiBold SemiConden" w:hAnsi="Bahnschrift SemiBold SemiConden"/>
-                                  <w:color w:val="0070C0"/>
-                                  <w:szCs w:val="24"/>
-                                </w:rPr>
-                                <w:t>Informasi-Politeknik</w:t>
+                                <w:t>Politeknik</w:t>
                               </w:r>
                               <w:proofErr w:type="spellEnd"/>
                               <w:r>
@@ -6705,23 +5648,13 @@
                             <w:szCs w:val="24"/>
                           </w:rPr>
                         </w:pPr>
-                        <w:proofErr w:type="spellStart"/>
                         <w:r>
                           <w:rPr>
                             <w:rFonts w:ascii="Bahnschrift SemiBold SemiConden" w:hAnsi="Bahnschrift SemiBold SemiConden"/>
                             <w:color w:val="0070C0"/>
                             <w:szCs w:val="24"/>
                           </w:rPr>
-                          <w:t>Jurusan</w:t>
-                        </w:r>
-                        <w:proofErr w:type="spellEnd"/>
-                        <w:r>
-                          <w:rPr>
-                            <w:rFonts w:ascii="Bahnschrift SemiBold SemiConden" w:hAnsi="Bahnschrift SemiBold SemiConden"/>
-                            <w:color w:val="0070C0"/>
-                            <w:szCs w:val="24"/>
-                          </w:rPr>
-                          <w:t xml:space="preserve"> </w:t>
+                          <w:t>Jurusan Teknologi Informasi-</w:t>
                         </w:r>
                         <w:proofErr w:type="spellStart"/>
                         <w:r>
@@ -6730,25 +5663,7 @@
                             <w:color w:val="0070C0"/>
                             <w:szCs w:val="24"/>
                           </w:rPr>
-                          <w:t>Teknologi</w:t>
-                        </w:r>
-                        <w:proofErr w:type="spellEnd"/>
-                        <w:r>
-                          <w:rPr>
-                            <w:rFonts w:ascii="Bahnschrift SemiBold SemiConden" w:hAnsi="Bahnschrift SemiBold SemiConden"/>
-                            <w:color w:val="0070C0"/>
-                            <w:szCs w:val="24"/>
-                          </w:rPr>
-                          <w:t xml:space="preserve"> </w:t>
-                        </w:r>
-                        <w:proofErr w:type="spellStart"/>
-                        <w:r>
-                          <w:rPr>
-                            <w:rFonts w:ascii="Bahnschrift SemiBold SemiConden" w:hAnsi="Bahnschrift SemiBold SemiConden"/>
-                            <w:color w:val="0070C0"/>
-                            <w:szCs w:val="24"/>
-                          </w:rPr>
-                          <w:t>Informasi-Politeknik</w:t>
+                          <w:t>Politeknik</w:t>
                         </w:r>
                         <w:proofErr w:type="spellEnd"/>
                         <w:r>

</xml_diff>

<commit_message>
new :frog: : modifikasi percobaan 1
</commit_message>
<xml_diff>
--- a/smt2/Algoritma Struktur Dasar/Praktek/Pertemuan 3/Jobsheet W03 - Array of Objects.docx
+++ b/smt2/Algoritma Struktur Dasar/Praktek/Pertemuan 3/Jobsheet W03 - Array of Objects.docx
@@ -1781,10 +1781,6 @@
       <w:pPr>
         <w:pStyle w:val="ListParagraph"/>
         <w:ind w:left="360" w:firstLine="0"/>
-        <w:rPr>
-          <w:b/>
-          <w:bCs/>
-        </w:rPr>
       </w:pPr>
       <w:r>
         <w:rPr>
@@ -1793,72 +1789,74 @@
         </w:rPr>
         <w:t xml:space="preserve">Jawab: </w:t>
       </w:r>
+      <w:r>
+        <w:t xml:space="preserve">agar class </w:t>
+      </w:r>
+      <w:proofErr w:type="spellStart"/>
+      <w:r>
+        <w:t>PersegiPanjang</w:t>
+      </w:r>
+      <w:proofErr w:type="spellEnd"/>
+      <w:r>
+        <w:t xml:space="preserve"> </w:t>
+      </w:r>
+      <w:proofErr w:type="spellStart"/>
+      <w:r>
+        <w:t>dapat</w:t>
+      </w:r>
+      <w:proofErr w:type="spellEnd"/>
+      <w:r>
+        <w:t xml:space="preserve"> digunakan kembali di program lain dan </w:t>
+      </w:r>
+      <w:proofErr w:type="spellStart"/>
+      <w:r>
+        <w:t>bersifat</w:t>
+      </w:r>
+      <w:proofErr w:type="spellEnd"/>
+      <w:r>
+        <w:t xml:space="preserve"> global. Selain itu </w:t>
+      </w:r>
+      <w:r>
+        <w:t xml:space="preserve">membuat kode lebih </w:t>
+      </w:r>
+      <w:proofErr w:type="spellStart"/>
+      <w:r>
+        <w:t>mudah</w:t>
+      </w:r>
+      <w:proofErr w:type="spellEnd"/>
+      <w:r>
+        <w:t xml:space="preserve"> </w:t>
+      </w:r>
+      <w:proofErr w:type="spellStart"/>
+      <w:r>
+        <w:t>dipahami</w:t>
+      </w:r>
+      <w:proofErr w:type="spellEnd"/>
+      <w:r>
+        <w:t xml:space="preserve">, </w:t>
+      </w:r>
+      <w:proofErr w:type="spellStart"/>
+      <w:r>
+        <w:t>diubah</w:t>
+      </w:r>
+      <w:proofErr w:type="spellEnd"/>
+      <w:r>
+        <w:t xml:space="preserve">, dan </w:t>
+      </w:r>
+      <w:proofErr w:type="spellStart"/>
+      <w:r>
+        <w:t>diuji</w:t>
+      </w:r>
+      <w:proofErr w:type="spellEnd"/>
+      <w:r>
+        <w:t>.</w:t>
+      </w:r>
     </w:p>
     <w:p>
       <w:pPr>
-        <w:pStyle w:val="ListParagraph"/>
-        <w:ind w:left="360" w:firstLine="0"/>
-        <w:rPr>
-          <w:b/>
-          <w:bCs/>
-        </w:rPr>
+        <w:ind w:firstLine="0"/>
       </w:pPr>
     </w:p>
-    <w:p>
-      <w:pPr>
-        <w:pStyle w:val="ListParagraph"/>
-        <w:ind w:left="360" w:firstLine="0"/>
-        <w:rPr>
-          <w:highlight w:val="yellow"/>
-        </w:rPr>
-      </w:pPr>
-    </w:p>
-    <w:p>
-      <w:pPr>
-        <w:pStyle w:val="ListParagraph"/>
-        <w:ind w:left="360" w:firstLine="0"/>
-        <w:rPr>
-          <w:highlight w:val="yellow"/>
-        </w:rPr>
-      </w:pPr>
-    </w:p>
-    <w:p>
-      <w:pPr>
-        <w:pStyle w:val="ListParagraph"/>
-        <w:ind w:left="360" w:firstLine="0"/>
-        <w:rPr>
-          <w:highlight w:val="yellow"/>
-        </w:rPr>
-      </w:pPr>
-    </w:p>
-    <w:p>
-      <w:pPr>
-        <w:pStyle w:val="ListParagraph"/>
-        <w:ind w:left="360" w:firstLine="0"/>
-        <w:rPr>
-          <w:highlight w:val="yellow"/>
-        </w:rPr>
-      </w:pPr>
-    </w:p>
-    <w:p>
-      <w:pPr>
-        <w:pStyle w:val="ListParagraph"/>
-        <w:ind w:left="360" w:firstLine="0"/>
-        <w:rPr>
-          <w:highlight w:val="yellow"/>
-        </w:rPr>
-      </w:pPr>
-    </w:p>
-    <w:p>
-      <w:pPr>
-        <w:pStyle w:val="ListParagraph"/>
-        <w:ind w:left="360" w:firstLine="0"/>
-        <w:rPr>
-          <w:highlight w:val="yellow"/>
-        </w:rPr>
-      </w:pPr>
-    </w:p>
-    <w:p/>
     <w:p>
       <w:pPr>
         <w:pStyle w:val="Sub-bab1"/>
@@ -2018,7 +2016,16 @@
         <w:t xml:space="preserve"> </w:t>
       </w:r>
     </w:p>
-    <w:p/>
+    <w:p>
+      <w:pPr>
+        <w:spacing w:after="160" w:line="259" w:lineRule="auto"/>
+        <w:ind w:firstLine="0"/>
+        <w:jc w:val="left"/>
+      </w:pPr>
+      <w:r>
+        <w:br w:type="page"/>
+      </w:r>
+    </w:p>
     <w:p>
       <w:pPr>
         <w:pStyle w:val="Sub-bab2"/>
@@ -2030,6 +2037,7 @@
       </w:pPr>
       <w:bookmarkStart w:id="11" w:name="_Toc11246546"/>
       <w:r>
+        <w:lastRenderedPageBreak/>
         <w:t xml:space="preserve">Langkah-langkah </w:t>
       </w:r>
       <w:proofErr w:type="spellStart"/>
@@ -2166,6 +2174,58 @@
     <w:p>
       <w:pPr>
         <w:pStyle w:val="ListParagraph"/>
+        <w:ind w:left="360" w:firstLine="0"/>
+      </w:pPr>
+      <w:r>
+        <w:rPr>
+          <w:noProof/>
+        </w:rPr>
+        <w:drawing>
+          <wp:inline distT="0" distB="0" distL="0" distR="0" wp14:anchorId="068C37DC" wp14:editId="462EFD2E">
+            <wp:extent cx="5444794" cy="3609892"/>
+            <wp:effectExtent l="0" t="0" r="3810" b="0"/>
+            <wp:docPr id="1182700522" name="Picture 1"/>
+            <wp:cNvGraphicFramePr>
+              <a:graphicFrameLocks xmlns:a="http://schemas.openxmlformats.org/drawingml/2006/main" noChangeAspect="1"/>
+            </wp:cNvGraphicFramePr>
+            <a:graphic xmlns:a="http://schemas.openxmlformats.org/drawingml/2006/main">
+              <a:graphicData uri="http://schemas.openxmlformats.org/drawingml/2006/picture">
+                <pic:pic xmlns:pic="http://schemas.openxmlformats.org/drawingml/2006/picture">
+                  <pic:nvPicPr>
+                    <pic:cNvPr id="1182700522" name="Picture 1182700522"/>
+                    <pic:cNvPicPr/>
+                  </pic:nvPicPr>
+                  <pic:blipFill>
+                    <a:blip r:embed="rId19" cstate="print">
+                      <a:extLst>
+                        <a:ext uri="{28A0092B-C50C-407E-A947-70E740481C1C}">
+                          <a14:useLocalDpi xmlns:a14="http://schemas.microsoft.com/office/drawing/2010/main" val="0"/>
+                        </a:ext>
+                      </a:extLst>
+                    </a:blip>
+                    <a:stretch>
+                      <a:fillRect/>
+                    </a:stretch>
+                  </pic:blipFill>
+                  <pic:spPr>
+                    <a:xfrm>
+                      <a:off x="0" y="0"/>
+                      <a:ext cx="5476473" cy="3630895"/>
+                    </a:xfrm>
+                    <a:prstGeom prst="rect">
+                      <a:avLst/>
+                    </a:prstGeom>
+                  </pic:spPr>
+                </pic:pic>
+              </a:graphicData>
+            </a:graphic>
+          </wp:inline>
+        </w:drawing>
+      </w:r>
+    </w:p>
+    <w:p>
+      <w:pPr>
+        <w:pStyle w:val="ListParagraph"/>
         <w:numPr>
           <w:ilvl w:val="0"/>
           <w:numId w:val="3"/>
@@ -2300,7 +2360,6 @@
         <w:rPr>
           <w:noProof/>
         </w:rPr>
-        <w:lastRenderedPageBreak/>
         <w:drawing>
           <wp:inline distT="0" distB="0" distL="0" distR="0" wp14:anchorId="335CDA50" wp14:editId="64CC413E">
             <wp:extent cx="4133850" cy="1972963"/>
@@ -2317,7 +2376,7 @@
                     <pic:cNvPicPr/>
                   </pic:nvPicPr>
                   <pic:blipFill>
-                    <a:blip r:embed="rId19"/>
+                    <a:blip r:embed="rId20"/>
                     <a:stretch>
                       <a:fillRect/>
                     </a:stretch>
@@ -2326,6 +2385,59 @@
                     <a:xfrm>
                       <a:off x="0" y="0"/>
                       <a:ext cx="4149449" cy="1980408"/>
+                    </a:xfrm>
+                    <a:prstGeom prst="rect">
+                      <a:avLst/>
+                    </a:prstGeom>
+                  </pic:spPr>
+                </pic:pic>
+              </a:graphicData>
+            </a:graphic>
+          </wp:inline>
+        </w:drawing>
+      </w:r>
+    </w:p>
+    <w:p>
+      <w:pPr>
+        <w:pStyle w:val="ListParagraph"/>
+        <w:ind w:left="360" w:firstLine="0"/>
+      </w:pPr>
+      <w:r>
+        <w:rPr>
+          <w:noProof/>
+        </w:rPr>
+        <w:lastRenderedPageBreak/>
+        <w:drawing>
+          <wp:inline distT="0" distB="0" distL="0" distR="0" wp14:anchorId="413A1366" wp14:editId="1E984B8E">
+            <wp:extent cx="5549155" cy="2960536"/>
+            <wp:effectExtent l="0" t="0" r="0" b="0"/>
+            <wp:docPr id="1856389328" name="Picture 2"/>
+            <wp:cNvGraphicFramePr>
+              <a:graphicFrameLocks xmlns:a="http://schemas.openxmlformats.org/drawingml/2006/main" noChangeAspect="1"/>
+            </wp:cNvGraphicFramePr>
+            <a:graphic xmlns:a="http://schemas.openxmlformats.org/drawingml/2006/main">
+              <a:graphicData uri="http://schemas.openxmlformats.org/drawingml/2006/picture">
+                <pic:pic xmlns:pic="http://schemas.openxmlformats.org/drawingml/2006/picture">
+                  <pic:nvPicPr>
+                    <pic:cNvPr id="1856389328" name="Picture 1856389328"/>
+                    <pic:cNvPicPr/>
+                  </pic:nvPicPr>
+                  <pic:blipFill>
+                    <a:blip r:embed="rId21" cstate="print">
+                      <a:extLst>
+                        <a:ext uri="{28A0092B-C50C-407E-A947-70E740481C1C}">
+                          <a14:useLocalDpi xmlns:a14="http://schemas.microsoft.com/office/drawing/2010/main" val="0"/>
+                        </a:ext>
+                      </a:extLst>
+                    </a:blip>
+                    <a:stretch>
+                      <a:fillRect/>
+                    </a:stretch>
+                  </pic:blipFill>
+                  <pic:spPr>
+                    <a:xfrm>
+                      <a:off x="0" y="0"/>
+                      <a:ext cx="5552826" cy="2962495"/>
                     </a:xfrm>
                     <a:prstGeom prst="rect">
                       <a:avLst/>
@@ -2469,7 +2581,7 @@
                     <pic:cNvPicPr/>
                   </pic:nvPicPr>
                   <pic:blipFill>
-                    <a:blip r:embed="rId20"/>
+                    <a:blip r:embed="rId22"/>
                     <a:stretch>
                       <a:fillRect/>
                     </a:stretch>
@@ -2478,6 +2590,58 @@
                     <a:xfrm>
                       <a:off x="0" y="0"/>
                       <a:ext cx="5381638" cy="681303"/>
+                    </a:xfrm>
+                    <a:prstGeom prst="rect">
+                      <a:avLst/>
+                    </a:prstGeom>
+                  </pic:spPr>
+                </pic:pic>
+              </a:graphicData>
+            </a:graphic>
+          </wp:inline>
+        </w:drawing>
+      </w:r>
+    </w:p>
+    <w:p>
+      <w:pPr>
+        <w:pStyle w:val="ListParagraph"/>
+        <w:ind w:left="360" w:firstLine="0"/>
+      </w:pPr>
+      <w:r>
+        <w:rPr>
+          <w:noProof/>
+        </w:rPr>
+        <w:drawing>
+          <wp:inline distT="0" distB="0" distL="0" distR="0" wp14:anchorId="7C71BDE5" wp14:editId="58AA76B1">
+            <wp:extent cx="5482011" cy="1195477"/>
+            <wp:effectExtent l="0" t="0" r="4445" b="5080"/>
+            <wp:docPr id="1760135024" name="Picture 3"/>
+            <wp:cNvGraphicFramePr>
+              <a:graphicFrameLocks xmlns:a="http://schemas.openxmlformats.org/drawingml/2006/main" noChangeAspect="1"/>
+            </wp:cNvGraphicFramePr>
+            <a:graphic xmlns:a="http://schemas.openxmlformats.org/drawingml/2006/main">
+              <a:graphicData uri="http://schemas.openxmlformats.org/drawingml/2006/picture">
+                <pic:pic xmlns:pic="http://schemas.openxmlformats.org/drawingml/2006/picture">
+                  <pic:nvPicPr>
+                    <pic:cNvPr id="1760135024" name="Picture 1760135024"/>
+                    <pic:cNvPicPr/>
+                  </pic:nvPicPr>
+                  <pic:blipFill>
+                    <a:blip r:embed="rId23" cstate="print">
+                      <a:extLst>
+                        <a:ext uri="{28A0092B-C50C-407E-A947-70E740481C1C}">
+                          <a14:useLocalDpi xmlns:a14="http://schemas.microsoft.com/office/drawing/2010/main" val="0"/>
+                        </a:ext>
+                      </a:extLst>
+                    </a:blip>
+                    <a:stretch>
+                      <a:fillRect/>
+                    </a:stretch>
+                  </pic:blipFill>
+                  <pic:spPr>
+                    <a:xfrm>
+                      <a:off x="0" y="0"/>
+                      <a:ext cx="5491250" cy="1197492"/>
                     </a:xfrm>
                     <a:prstGeom prst="rect">
                       <a:avLst/>
@@ -2586,7 +2750,7 @@
                     <pic:cNvPicPr/>
                   </pic:nvPicPr>
                   <pic:blipFill>
-                    <a:blip r:embed="rId21"/>
+                    <a:blip r:embed="rId24"/>
                     <a:stretch>
                       <a:fillRect/>
                     </a:stretch>
@@ -2610,6 +2774,50 @@
     <w:p>
       <w:pPr>
         <w:pStyle w:val="Sub-bab2"/>
+        <w:outlineLvl w:val="2"/>
+      </w:pPr>
+      <w:r>
+        <w:lastRenderedPageBreak/>
+        <w:drawing>
+          <wp:inline distT="0" distB="0" distL="0" distR="0" wp14:anchorId="56099D6D" wp14:editId="21085B7C">
+            <wp:extent cx="5713095" cy="2839085"/>
+            <wp:effectExtent l="0" t="0" r="1905" b="0"/>
+            <wp:docPr id="1731176535" name="Picture 1"/>
+            <wp:cNvGraphicFramePr>
+              <a:graphicFrameLocks xmlns:a="http://schemas.openxmlformats.org/drawingml/2006/main" noChangeAspect="1"/>
+            </wp:cNvGraphicFramePr>
+            <a:graphic xmlns:a="http://schemas.openxmlformats.org/drawingml/2006/main">
+              <a:graphicData uri="http://schemas.openxmlformats.org/drawingml/2006/picture">
+                <pic:pic xmlns:pic="http://schemas.openxmlformats.org/drawingml/2006/picture">
+                  <pic:nvPicPr>
+                    <pic:cNvPr id="1731176535" name=""/>
+                    <pic:cNvPicPr/>
+                  </pic:nvPicPr>
+                  <pic:blipFill>
+                    <a:blip r:embed="rId25"/>
+                    <a:stretch>
+                      <a:fillRect/>
+                    </a:stretch>
+                  </pic:blipFill>
+                  <pic:spPr>
+                    <a:xfrm>
+                      <a:off x="0" y="0"/>
+                      <a:ext cx="5713095" cy="2839085"/>
+                    </a:xfrm>
+                    <a:prstGeom prst="rect">
+                      <a:avLst/>
+                    </a:prstGeom>
+                  </pic:spPr>
+                </pic:pic>
+              </a:graphicData>
+            </a:graphic>
+          </wp:inline>
+        </w:drawing>
+      </w:r>
+    </w:p>
+    <w:p>
+      <w:pPr>
+        <w:pStyle w:val="Sub-bab2"/>
         <w:numPr>
           <w:ilvl w:val="2"/>
           <w:numId w:val="25"/>
@@ -2632,12 +2840,17 @@
         <w:t xml:space="preserve">Tambahkan method </w:t>
       </w:r>
       <w:proofErr w:type="spellStart"/>
+      <w:proofErr w:type="gramStart"/>
       <w:r>
         <w:t>cetakInfo</w:t>
       </w:r>
       <w:proofErr w:type="spellEnd"/>
       <w:r>
-        <w:t xml:space="preserve">() pada class </w:t>
+        <w:t>(</w:t>
+      </w:r>
+      <w:proofErr w:type="gramEnd"/>
+      <w:r>
+        <w:t xml:space="preserve">) pada class </w:t>
       </w:r>
       <w:proofErr w:type="spellStart"/>
       <w:r>
@@ -2764,6 +2977,7 @@
         </w:rPr>
       </w:pPr>
       <w:proofErr w:type="spellStart"/>
+      <w:proofErr w:type="gramStart"/>
       <w:r>
         <w:rPr>
           <w:rFonts w:ascii="Consolas" w:hAnsi="Consolas"/>
@@ -2787,7 +3001,16 @@
           <w:sz w:val="20"/>
           <w:szCs w:val="24"/>
         </w:rPr>
-        <w:t xml:space="preserve">[] </w:t>
+        <w:t>[</w:t>
+      </w:r>
+      <w:proofErr w:type="gramEnd"/>
+      <w:r>
+        <w:rPr>
+          <w:rFonts w:ascii="Consolas" w:hAnsi="Consolas"/>
+          <w:sz w:val="20"/>
+          <w:szCs w:val="24"/>
+        </w:rPr>
+        <w:t xml:space="preserve">] </w:t>
       </w:r>
       <w:proofErr w:type="spellStart"/>
       <w:r>
@@ -2867,6 +3090,7 @@
         </w:rPr>
       </w:pPr>
       <w:proofErr w:type="spellStart"/>
+      <w:proofErr w:type="gramStart"/>
       <w:r>
         <w:rPr>
           <w:rFonts w:ascii="Consolas" w:hAnsi="Consolas"/>
@@ -2898,7 +3122,16 @@
           <w:sz w:val="20"/>
           <w:szCs w:val="24"/>
         </w:rPr>
-        <w:t>[5].</w:t>
+        <w:t>[</w:t>
+      </w:r>
+      <w:proofErr w:type="gramEnd"/>
+      <w:r>
+        <w:rPr>
+          <w:rFonts w:ascii="Consolas" w:hAnsi="Consolas"/>
+          <w:sz w:val="20"/>
+          <w:szCs w:val="24"/>
+        </w:rPr>
+        <w:t>5].</w:t>
       </w:r>
       <w:proofErr w:type="spellStart"/>
       <w:r>
@@ -2956,7 +3189,6 @@
     </w:p>
     <w:p>
       <w:r>
-        <w:lastRenderedPageBreak/>
         <w:t xml:space="preserve">Pada </w:t>
       </w:r>
       <w:proofErr w:type="spellStart"/>
@@ -3115,7 +3347,7 @@
                           <pic:cNvPicPr/>
                         </pic:nvPicPr>
                         <pic:blipFill>
-                          <a:blip r:embed="rId22"/>
+                          <a:blip r:embed="rId26"/>
                           <a:stretch>
                             <a:fillRect/>
                           </a:stretch>
@@ -3248,6 +3480,7 @@
               <w:rPr>
                 <w:noProof/>
               </w:rPr>
+              <w:lastRenderedPageBreak/>
               <w:drawing>
                 <wp:inline distT="0" distB="0" distL="0" distR="0" wp14:anchorId="15B38BAF" wp14:editId="67E28045">
                   <wp:extent cx="4895850" cy="2352968"/>
@@ -3264,7 +3497,7 @@
                           <pic:cNvPicPr/>
                         </pic:nvPicPr>
                         <pic:blipFill>
-                          <a:blip r:embed="rId23"/>
+                          <a:blip r:embed="rId27"/>
                           <a:stretch>
                             <a:fillRect/>
                           </a:stretch>
@@ -3410,7 +3643,7 @@
                     <pic:cNvPicPr/>
                   </pic:nvPicPr>
                   <pic:blipFill>
-                    <a:blip r:embed="rId21"/>
+                    <a:blip r:embed="rId24"/>
                     <a:stretch>
                       <a:fillRect/>
                     </a:stretch>
@@ -3446,7 +3679,6 @@
         <w:outlineLvl w:val="2"/>
       </w:pPr>
       <w:r>
-        <w:lastRenderedPageBreak/>
         <w:t>Pertanyaan</w:t>
       </w:r>
     </w:p>
@@ -3534,12 +3766,17 @@
         <w:t xml:space="preserve">Tambahkan method </w:t>
       </w:r>
       <w:proofErr w:type="spellStart"/>
+      <w:proofErr w:type="gramStart"/>
       <w:r>
         <w:t>hitungLuas</w:t>
       </w:r>
       <w:proofErr w:type="spellEnd"/>
       <w:r>
-        <w:t xml:space="preserve">() dan </w:t>
+        <w:t>(</w:t>
+      </w:r>
+      <w:proofErr w:type="gramEnd"/>
+      <w:r>
+        <w:t xml:space="preserve">) dan </w:t>
       </w:r>
       <w:proofErr w:type="spellStart"/>
       <w:r>
@@ -3626,6 +3863,7 @@
               <w:rPr>
                 <w:noProof/>
               </w:rPr>
+              <w:lastRenderedPageBreak/>
               <w:drawing>
                 <wp:inline distT="0" distB="0" distL="0" distR="0" wp14:anchorId="0C6494EE" wp14:editId="0F580EAD">
                   <wp:extent cx="4997449" cy="1790700"/>
@@ -3642,7 +3880,7 @@
                           <pic:cNvPicPr/>
                         </pic:nvPicPr>
                         <pic:blipFill rotWithShape="1">
-                          <a:blip r:embed="rId24"/>
+                          <a:blip r:embed="rId28"/>
                           <a:srcRect t="1743"/>
                           <a:stretch/>
                         </pic:blipFill>
@@ -3981,6 +4219,7 @@
               <w:t xml:space="preserve">Masukkan </w:t>
             </w:r>
             <w:proofErr w:type="spellStart"/>
+            <w:proofErr w:type="gramStart"/>
             <w:r>
               <w:rPr>
                 <w:rFonts w:ascii="Lucida Console" w:hAnsi="Lucida Console"/>
@@ -3990,6 +4229,7 @@
               <w:t>nama:Rina</w:t>
             </w:r>
             <w:proofErr w:type="spellEnd"/>
+            <w:proofErr w:type="gramEnd"/>
           </w:p>
           <w:p>
             <w:pPr>
@@ -4137,6 +4377,7 @@
               <w:t xml:space="preserve">Masukkan </w:t>
             </w:r>
             <w:proofErr w:type="spellStart"/>
+            <w:proofErr w:type="gramStart"/>
             <w:r>
               <w:rPr>
                 <w:rFonts w:ascii="Lucida Console" w:hAnsi="Lucida Console"/>
@@ -4146,6 +4387,7 @@
               <w:t>nama:Rio</w:t>
             </w:r>
             <w:proofErr w:type="spellEnd"/>
+            <w:proofErr w:type="gramEnd"/>
           </w:p>
           <w:p>
             <w:pPr>
@@ -4203,6 +4445,7 @@
               <w:t xml:space="preserve">Masukkan jenis </w:t>
             </w:r>
             <w:proofErr w:type="spellStart"/>
+            <w:proofErr w:type="gramStart"/>
             <w:r>
               <w:rPr>
                 <w:rFonts w:ascii="Lucida Console" w:hAnsi="Lucida Console"/>
@@ -4212,6 +4455,7 @@
               <w:t>kelamin:L</w:t>
             </w:r>
             <w:proofErr w:type="spellEnd"/>
+            <w:proofErr w:type="gramEnd"/>
           </w:p>
           <w:p>
             <w:pPr>
@@ -4285,6 +4529,7 @@
               <w:t xml:space="preserve">Masukkan </w:t>
             </w:r>
             <w:proofErr w:type="spellStart"/>
+            <w:proofErr w:type="gramStart"/>
             <w:r>
               <w:rPr>
                 <w:rFonts w:ascii="Lucida Console" w:hAnsi="Lucida Console"/>
@@ -4294,6 +4539,7 @@
               <w:t>nama:Reza</w:t>
             </w:r>
             <w:proofErr w:type="spellEnd"/>
+            <w:proofErr w:type="gramEnd"/>
           </w:p>
           <w:p>
             <w:pPr>
@@ -4351,6 +4597,7 @@
               <w:t xml:space="preserve">Masukkan jenis </w:t>
             </w:r>
             <w:proofErr w:type="spellStart"/>
+            <w:proofErr w:type="gramStart"/>
             <w:r>
               <w:rPr>
                 <w:rFonts w:ascii="Lucida Console" w:hAnsi="Lucida Console"/>
@@ -4360,6 +4607,7 @@
               <w:t>kelamin:L</w:t>
             </w:r>
             <w:proofErr w:type="spellEnd"/>
+            <w:proofErr w:type="gramEnd"/>
           </w:p>
           <w:p>
             <w:pPr>
@@ -4714,6 +4962,7 @@
                 <w:sz w:val="16"/>
                 <w:szCs w:val="24"/>
               </w:rPr>
+              <w:lastRenderedPageBreak/>
               <w:t>NIM</w:t>
             </w:r>
             <w:r>
@@ -4899,10 +5148,10 @@
       </w:pPr>
     </w:p>
     <w:sectPr>
-      <w:headerReference w:type="default" r:id="rId25"/>
-      <w:footerReference w:type="default" r:id="rId26"/>
-      <w:headerReference w:type="first" r:id="rId27"/>
-      <w:footerReference w:type="first" r:id="rId28"/>
+      <w:headerReference w:type="default" r:id="rId29"/>
+      <w:footerReference w:type="default" r:id="rId30"/>
+      <w:headerReference w:type="first" r:id="rId31"/>
+      <w:footerReference w:type="first" r:id="rId32"/>
       <w:pgSz w:w="11906" w:h="16838" w:code="9"/>
       <w:pgMar w:top="1440" w:right="1440" w:bottom="1440" w:left="1469" w:header="720" w:footer="720" w:gutter="0"/>
       <w:pgNumType w:start="1"/>

</xml_diff>